<commit_message>
Added more doc stuff
</commit_message>
<xml_diff>
--- a/doc/TCC.docx
+++ b/doc/TCC.docx
@@ -568,8 +568,4192 @@
         </w:rPr>
         <w:t>absorção rápida de conteúdo</w:t>
       </w:r>
+    </w:p>
+    <w:p>
+      <w:pPr>
+        <w:shd w:val="clear" w:color="auto" w:fill="FFFFFF"/>
+        <w:spacing w:after="300" w:line="240" w:lineRule="auto"/>
+        <w:rPr>
+          <w:rFonts w:ascii="Arial" w:eastAsia="Times New Roman" w:hAnsi="Arial" w:cs="Arial"/>
+          <w:color w:val="747474"/>
+          <w:sz w:val="27"/>
+          <w:szCs w:val="27"/>
+          <w:lang w:val="pt-BR"/>
+        </w:rPr>
+      </w:pPr>
+    </w:p>
+    <w:p>
+      <w:pPr>
+        <w:pStyle w:val="ListParagraph"/>
+        <w:numPr>
+          <w:ilvl w:val="0"/>
+          <w:numId w:val="3"/>
+        </w:numPr>
+        <w:shd w:val="clear" w:color="auto" w:fill="FFFFFF"/>
+        <w:spacing w:after="300" w:line="240" w:lineRule="auto"/>
+        <w:rPr>
+          <w:rFonts w:ascii="Arial" w:hAnsi="Arial" w:cs="Arial"/>
+          <w:color w:val="2B2524"/>
+          <w:shd w:val="clear" w:color="auto" w:fill="FFFFFF"/>
+          <w:lang w:val="pt-BR"/>
+        </w:rPr>
+      </w:pPr>
+      <w:r>
+        <w:rPr>
+          <w:rFonts w:ascii="Arial" w:hAnsi="Arial" w:cs="Arial"/>
+          <w:color w:val="2B2524"/>
+          <w:shd w:val="clear" w:color="auto" w:fill="FFFFFF"/>
+          <w:lang w:val="pt-BR"/>
+        </w:rPr>
+        <w:t xml:space="preserve">Explique as razões da preferência por este tema. </w:t>
+      </w:r>
+    </w:p>
+    <w:p>
+      <w:pPr>
+        <w:shd w:val="clear" w:color="auto" w:fill="FFFFFF"/>
+        <w:spacing w:after="300" w:line="240" w:lineRule="auto"/>
+        <w:rPr>
+          <w:rFonts w:ascii="Arial" w:hAnsi="Arial" w:cs="Arial"/>
+          <w:color w:val="2B2524"/>
+          <w:shd w:val="clear" w:color="auto" w:fill="FFFFFF"/>
+          <w:lang w:val="pt-BR"/>
+        </w:rPr>
+      </w:pPr>
+      <w:r>
+        <w:rPr>
+          <w:lang w:val="pt-BR"/>
+        </w:rPr>
+        <w:t xml:space="preserve">A </w:t>
+      </w:r>
+      <w:r>
+        <w:rPr>
+          <w:lang w:val="pt-BR"/>
+        </w:rPr>
+        <w:t>principal motivação para sustentar o presente projeto de pesquisa, reside na</w:t>
+      </w:r>
+      <w:r>
+        <w:rPr>
+          <w:lang w:val="pt-BR"/>
+        </w:rPr>
+        <w:t xml:space="preserve"> falta de ferramentas de estudo que facilitem o processo de aprendizagem na matéria de compiladores visto a dificuldade apresentada pelos estudantes</w:t>
+      </w:r>
+      <w:r>
+        <w:rPr>
+          <w:lang w:val="pt-BR"/>
+        </w:rPr>
+        <w:t>.</w:t>
+      </w:r>
+    </w:p>
+    <w:p>
+      <w:pPr>
+        <w:pStyle w:val="ListParagraph"/>
+        <w:numPr>
+          <w:ilvl w:val="0"/>
+          <w:numId w:val="3"/>
+        </w:numPr>
+        <w:shd w:val="clear" w:color="auto" w:fill="FFFFFF"/>
+        <w:spacing w:after="300" w:line="240" w:lineRule="auto"/>
+        <w:rPr>
+          <w:rFonts w:ascii="Arial" w:hAnsi="Arial" w:cs="Arial"/>
+          <w:color w:val="2B2524"/>
+          <w:shd w:val="clear" w:color="auto" w:fill="FFFFFF"/>
+          <w:lang w:val="pt-BR"/>
+        </w:rPr>
+      </w:pPr>
+      <w:r>
+        <w:rPr>
+          <w:rFonts w:ascii="Arial" w:hAnsi="Arial" w:cs="Arial"/>
+          <w:color w:val="2B2524"/>
+          <w:shd w:val="clear" w:color="auto" w:fill="FFFFFF"/>
+          <w:lang w:val="pt-BR"/>
+        </w:rPr>
+        <w:t>Explique a importância deste tema.</w:t>
+      </w:r>
+    </w:p>
+    <w:p>
+      <w:pPr>
+        <w:shd w:val="clear" w:color="auto" w:fill="FFFFFF"/>
+        <w:spacing w:after="300" w:line="240" w:lineRule="auto"/>
+        <w:rPr>
+          <w:lang w:val="pt-BR"/>
+        </w:rPr>
+      </w:pPr>
+      <w:r>
+        <w:rPr>
+          <w:lang w:val="pt-BR"/>
+        </w:rPr>
+        <w:t>Compiladores se apresenta como uma das matérias mais difíceis nos cursos de computação, tendo grande complexidade, difícil visualização e dependência de outras matérias. Diante dessa premissa, deve-se criar meios que facilitem o aprendizado sem o auxílio direto de um professor</w:t>
+      </w:r>
+      <w:r>
+        <w:rPr>
+          <w:lang w:val="pt-BR"/>
+        </w:rPr>
+        <w:t>, para que assim se obtenha um nível de absorção do conteúdo de forma ampla e prática.</w:t>
+      </w:r>
+    </w:p>
+    <w:p>
+      <w:pPr>
+        <w:shd w:val="clear" w:color="auto" w:fill="FFFFFF"/>
+        <w:spacing w:after="300" w:line="240" w:lineRule="auto"/>
+        <w:rPr>
+          <w:lang w:val="pt-BR"/>
+        </w:rPr>
+      </w:pPr>
+      <w:r>
+        <w:rPr>
+          <w:lang w:val="pt-BR"/>
+        </w:rPr>
+        <w:t xml:space="preserve">A </w:t>
+      </w:r>
+      <w:r>
+        <w:rPr>
+          <w:i/>
+          <w:lang w:val="pt-BR"/>
+        </w:rPr>
+        <w:t xml:space="preserve">internet </w:t>
+      </w:r>
+      <w:r>
+        <w:rPr>
+          <w:lang w:val="pt-BR"/>
+        </w:rPr>
+        <w:t xml:space="preserve">se dispõe de forma comunicacional, abrindo portas para o compartilhamento de informações podendo ser na utilização de imagens, vídeos, </w:t>
+      </w:r>
+      <w:proofErr w:type="spellStart"/>
+      <w:r>
+        <w:rPr>
+          <w:i/>
+          <w:lang w:val="pt-BR"/>
+        </w:rPr>
+        <w:t>gifs</w:t>
+      </w:r>
+      <w:proofErr w:type="spellEnd"/>
+      <w:r>
+        <w:rPr>
+          <w:lang w:val="pt-BR"/>
+        </w:rPr>
+        <w:t>, textos e etc.</w:t>
+      </w:r>
+      <w:r>
+        <w:rPr>
+          <w:lang w:val="pt-BR"/>
+        </w:rPr>
+        <w:t>, assim no meio didático pode-se criar ferramentas que auxiliem a construção do conhecimento.</w:t>
+      </w:r>
+      <w:r>
+        <w:rPr>
+          <w:lang w:val="pt-BR"/>
+        </w:rPr>
+        <w:t xml:space="preserve"> </w:t>
+      </w:r>
+      <w:r>
+        <w:rPr>
+          <w:lang w:val="pt-BR"/>
+        </w:rPr>
+        <w:t xml:space="preserve">Na </w:t>
+      </w:r>
+      <w:proofErr w:type="spellStart"/>
+      <w:r>
+        <w:rPr>
+          <w:lang w:val="pt-BR"/>
+        </w:rPr>
+        <w:t>cibercultura</w:t>
+      </w:r>
+      <w:proofErr w:type="spellEnd"/>
+      <w:r>
+        <w:rPr>
+          <w:lang w:val="pt-BR"/>
+        </w:rPr>
+        <w:t xml:space="preserve">, a lógica comunicacional supõe rede </w:t>
+      </w:r>
+      <w:proofErr w:type="spellStart"/>
+      <w:r>
+        <w:rPr>
+          <w:lang w:val="pt-BR"/>
+        </w:rPr>
+        <w:t>hipertextual</w:t>
+      </w:r>
+      <w:proofErr w:type="spellEnd"/>
+      <w:r>
+        <w:rPr>
+          <w:lang w:val="pt-BR"/>
+        </w:rPr>
+        <w:t xml:space="preserve">, multiplicidade, interatividade, imaterialidade, virtualidade, tempo real, </w:t>
+      </w:r>
+      <w:proofErr w:type="spellStart"/>
+      <w:r>
+        <w:rPr>
+          <w:lang w:val="pt-BR"/>
+        </w:rPr>
+        <w:t>multissensorialidade</w:t>
+      </w:r>
+      <w:proofErr w:type="spellEnd"/>
+      <w:r>
+        <w:rPr>
+          <w:lang w:val="pt-BR"/>
+        </w:rPr>
+        <w:t xml:space="preserve"> e multidirecionalidade (Lemos, 2002; Levy, 1999).</w:t>
+      </w:r>
+    </w:p>
+    <w:p>
+      <w:pPr>
+        <w:pStyle w:val="ListParagraph"/>
+        <w:numPr>
+          <w:ilvl w:val="0"/>
+          <w:numId w:val="2"/>
+        </w:numPr>
+        <w:shd w:val="clear" w:color="auto" w:fill="FFFFFF"/>
+        <w:spacing w:after="300" w:line="240" w:lineRule="auto"/>
+        <w:rPr>
+          <w:rFonts w:ascii="Arial" w:hAnsi="Arial" w:cs="Arial"/>
+          <w:color w:val="2B2524"/>
+          <w:shd w:val="clear" w:color="auto" w:fill="FFFFFF"/>
+          <w:lang w:val="pt-BR"/>
+        </w:rPr>
+      </w:pPr>
+      <w:r>
+        <w:rPr>
+          <w:lang w:val="pt-BR"/>
+        </w:rPr>
+        <w:t>As disposições comunicacionais do computador online estão em sintonia com exigências de qualidade pedagógica em educação online, como dialógica, compartilhamento, colaboração, participação criativa e simulação na construção do conhecimento.</w:t>
+      </w:r>
+    </w:p>
+    <w:p>
+      <w:pPr>
+        <w:pStyle w:val="ListParagraph"/>
+        <w:numPr>
+          <w:ilvl w:val="0"/>
+          <w:numId w:val="2"/>
+        </w:numPr>
+        <w:shd w:val="clear" w:color="auto" w:fill="FFFFFF"/>
+        <w:spacing w:after="300" w:line="240" w:lineRule="auto"/>
+        <w:rPr>
+          <w:rFonts w:ascii="Arial" w:hAnsi="Arial" w:cs="Arial"/>
+          <w:color w:val="2B2524"/>
+          <w:shd w:val="clear" w:color="auto" w:fill="FFFFFF"/>
+          <w:lang w:val="pt-BR"/>
+        </w:rPr>
+      </w:pPr>
+      <w:r>
+        <w:rPr>
+          <w:rFonts w:ascii="Arial" w:hAnsi="Arial" w:cs="Arial"/>
+          <w:color w:val="2B2524"/>
+          <w:shd w:val="clear" w:color="auto" w:fill="FFFFFF"/>
+          <w:lang w:val="pt-BR"/>
+        </w:rPr>
+        <w:lastRenderedPageBreak/>
+        <w:t>A internet é um meio de comunicação, compartilhamento de informações, conhecimento, aprendizagem</w:t>
+      </w:r>
+    </w:p>
+    <w:p>
+      <w:pPr>
+        <w:pStyle w:val="ListParagraph"/>
+        <w:numPr>
+          <w:ilvl w:val="0"/>
+          <w:numId w:val="2"/>
+        </w:numPr>
+        <w:shd w:val="clear" w:color="auto" w:fill="FFFFFF"/>
+        <w:spacing w:after="300" w:line="240" w:lineRule="auto"/>
+        <w:rPr>
+          <w:rFonts w:ascii="Arial" w:hAnsi="Arial" w:cs="Arial"/>
+          <w:color w:val="2B2524"/>
+          <w:shd w:val="clear" w:color="auto" w:fill="FFFFFF"/>
+          <w:lang w:val="pt-BR"/>
+        </w:rPr>
+      </w:pPr>
+      <w:r>
+        <w:rPr>
+          <w:rFonts w:ascii="Arial" w:hAnsi="Arial" w:cs="Arial"/>
+          <w:color w:val="2B2524"/>
+          <w:shd w:val="clear" w:color="auto" w:fill="FFFFFF"/>
+          <w:lang w:val="pt-BR"/>
+        </w:rPr>
+        <w:t>Compiladores é uma matéria complexa e de difícil visualização</w:t>
+      </w:r>
+    </w:p>
+    <w:p>
+      <w:pPr>
+        <w:pStyle w:val="ListParagraph"/>
+        <w:numPr>
+          <w:ilvl w:val="0"/>
+          <w:numId w:val="2"/>
+        </w:numPr>
+        <w:shd w:val="clear" w:color="auto" w:fill="FFFFFF"/>
+        <w:spacing w:after="300" w:line="240" w:lineRule="auto"/>
+        <w:rPr>
+          <w:rFonts w:ascii="Arial" w:hAnsi="Arial" w:cs="Arial"/>
+          <w:color w:val="2B2524"/>
+          <w:shd w:val="clear" w:color="auto" w:fill="FFFFFF"/>
+          <w:lang w:val="pt-BR"/>
+        </w:rPr>
+      </w:pPr>
+      <w:r>
+        <w:rPr>
+          <w:rFonts w:ascii="Arial" w:hAnsi="Arial" w:cs="Arial"/>
+          <w:color w:val="2B2524"/>
+          <w:shd w:val="clear" w:color="auto" w:fill="FFFFFF"/>
+          <w:lang w:val="pt-BR"/>
+        </w:rPr>
+        <w:t xml:space="preserve">Visto a dificuldade apresentada, deve-se criar meios de facilitar </w:t>
+      </w:r>
+    </w:p>
+    <w:p>
+      <w:pPr>
+        <w:pStyle w:val="ListParagraph"/>
+        <w:numPr>
+          <w:ilvl w:val="0"/>
+          <w:numId w:val="2"/>
+        </w:numPr>
+        <w:shd w:val="clear" w:color="auto" w:fill="FFFFFF"/>
+        <w:spacing w:after="300" w:line="240" w:lineRule="auto"/>
+        <w:rPr>
+          <w:rFonts w:ascii="Arial" w:hAnsi="Arial" w:cs="Arial"/>
+          <w:color w:val="2B2524"/>
+          <w:shd w:val="clear" w:color="auto" w:fill="FFFFFF"/>
+          <w:lang w:val="pt-BR"/>
+        </w:rPr>
+      </w:pPr>
+      <w:r>
+        <w:rPr>
+          <w:rFonts w:ascii="Arial" w:hAnsi="Arial" w:cs="Arial"/>
+          <w:color w:val="2B2524"/>
+          <w:shd w:val="clear" w:color="auto" w:fill="FFFFFF"/>
+          <w:lang w:val="pt-BR"/>
+        </w:rPr>
+        <w:t xml:space="preserve">Falta de auxilio fora das universidades/Estudo em casa </w:t>
+      </w:r>
+    </w:p>
+    <w:p>
+      <w:pPr>
+        <w:shd w:val="clear" w:color="auto" w:fill="FFFFFF"/>
+        <w:spacing w:after="300" w:line="240" w:lineRule="auto"/>
+        <w:rPr>
+          <w:rFonts w:ascii="Arial" w:hAnsi="Arial" w:cs="Arial"/>
+          <w:color w:val="2B2524"/>
+          <w:shd w:val="clear" w:color="auto" w:fill="FFFFFF"/>
+          <w:lang w:val="pt-BR"/>
+        </w:rPr>
+      </w:pPr>
+    </w:p>
+    <w:p>
+      <w:pPr>
+        <w:shd w:val="clear" w:color="auto" w:fill="FFFFFF"/>
+        <w:spacing w:after="300" w:line="240" w:lineRule="auto"/>
+        <w:rPr>
+          <w:rFonts w:ascii="Arial" w:hAnsi="Arial" w:cs="Arial"/>
+          <w:color w:val="2B2524"/>
+          <w:shd w:val="clear" w:color="auto" w:fill="FFFFFF"/>
+          <w:lang w:val="pt-BR"/>
+        </w:rPr>
+      </w:pPr>
+      <w:r>
+        <w:rPr>
+          <w:rFonts w:ascii="Arial" w:hAnsi="Arial" w:cs="Arial"/>
+          <w:color w:val="2B2524"/>
+          <w:lang w:val="pt-BR"/>
+        </w:rPr>
+        <w:br/>
+      </w:r>
+      <w:r>
+        <w:rPr>
+          <w:rFonts w:ascii="Arial" w:hAnsi="Arial" w:cs="Arial"/>
+          <w:color w:val="2B2524"/>
+          <w:shd w:val="clear" w:color="auto" w:fill="FFFFFF"/>
+          <w:lang w:val="pt-BR"/>
+        </w:rPr>
+        <w:t>3. Explique porque este tema é relevante.</w:t>
+      </w:r>
+      <w:r>
+        <w:rPr>
+          <w:rFonts w:ascii="Arial" w:hAnsi="Arial" w:cs="Arial"/>
+          <w:color w:val="2B2524"/>
+          <w:lang w:val="pt-BR"/>
+        </w:rPr>
+        <w:br/>
+      </w:r>
+      <w:r>
+        <w:rPr>
+          <w:rFonts w:ascii="Arial" w:hAnsi="Arial" w:cs="Arial"/>
+          <w:color w:val="2B2524"/>
+          <w:shd w:val="clear" w:color="auto" w:fill="FFFFFF"/>
+          <w:lang w:val="pt-BR"/>
+        </w:rPr>
+        <w:t>4. Identifique se a abordagem proposta tem vantagens ou pontos positivos.</w:t>
+      </w:r>
+    </w:p>
+    <w:p>
+      <w:pPr>
+        <w:shd w:val="clear" w:color="auto" w:fill="FFFFFF"/>
+        <w:spacing w:after="300" w:line="240" w:lineRule="auto"/>
+        <w:rPr>
+          <w:rFonts w:ascii="Arial" w:eastAsia="Times New Roman" w:hAnsi="Arial" w:cs="Arial"/>
+          <w:color w:val="747474"/>
+          <w:sz w:val="27"/>
+          <w:szCs w:val="27"/>
+          <w:lang w:val="pt-BR"/>
+        </w:rPr>
+      </w:pPr>
+    </w:p>
+    <w:p>
+      <w:pPr>
+        <w:spacing w:after="0" w:line="240" w:lineRule="auto"/>
+        <w:jc w:val="both"/>
+        <w:rPr>
+          <w:rFonts w:ascii="Times New Roman" w:eastAsia="Times New Roman" w:hAnsi="Times New Roman" w:cs="Times New Roman"/>
+          <w:sz w:val="24"/>
+          <w:szCs w:val="24"/>
+          <w:lang w:val="pt-BR" w:eastAsia="pt-BR"/>
+        </w:rPr>
+      </w:pPr>
+      <w:r>
+        <w:rPr>
+          <w:rFonts w:ascii="Times New Roman" w:eastAsia="Times New Roman" w:hAnsi="Times New Roman" w:cs="Times New Roman"/>
+          <w:b/>
+          <w:sz w:val="24"/>
+          <w:szCs w:val="24"/>
+          <w:lang w:val="pt-BR" w:eastAsia="pt-BR"/>
+        </w:rPr>
+        <w:t>6.1. Introdução e Justificativa:</w:t>
+      </w:r>
+      <w:r>
+        <w:rPr>
+          <w:rFonts w:ascii="Times New Roman" w:eastAsia="Times New Roman" w:hAnsi="Times New Roman" w:cs="Times New Roman"/>
+          <w:sz w:val="24"/>
+          <w:szCs w:val="24"/>
+          <w:lang w:val="pt-BR" w:eastAsia="pt-BR"/>
+        </w:rPr>
+        <w:t xml:space="preserve"> A principal motivação para sustentar o presente projeto de pesquisa, reside na falta de ferramentas de estudo que facilitem o processo de aprendizagem na matéria de compiladores visto a dificuldade apresentada pelos estudantes. </w:t>
+      </w:r>
+    </w:p>
+    <w:p>
+      <w:pPr>
+        <w:spacing w:after="0" w:line="240" w:lineRule="auto"/>
+        <w:jc w:val="both"/>
+        <w:rPr>
+          <w:rFonts w:ascii="Times New Roman" w:eastAsia="Times New Roman" w:hAnsi="Times New Roman" w:cs="Times New Roman"/>
+          <w:sz w:val="24"/>
+          <w:szCs w:val="24"/>
+          <w:lang w:val="pt-BR" w:eastAsia="pt-BR"/>
+        </w:rPr>
+      </w:pPr>
+      <w:r>
+        <w:rPr>
+          <w:rFonts w:ascii="Times New Roman" w:eastAsia="Times New Roman" w:hAnsi="Times New Roman" w:cs="Times New Roman"/>
+          <w:sz w:val="24"/>
+          <w:szCs w:val="24"/>
+          <w:lang w:val="pt-BR" w:eastAsia="pt-BR"/>
+        </w:rPr>
+        <w:t>Compiladores se apresenta como uma das matérias mais difíceis nos cursos de computação, tendo grande complexidade, difícil visualização e dependência de outras matérias. Diante dessa premissa, devem-se criar meios que facilitem o aprendizado sem o auxílio direto de um professor, para que assim se obtenha um nível de absorção do conteúdo de forma ampla e prática.</w:t>
+      </w:r>
+    </w:p>
+    <w:p>
+      <w:pPr>
+        <w:spacing w:after="0" w:line="240" w:lineRule="auto"/>
+        <w:jc w:val="both"/>
+        <w:rPr>
+          <w:rFonts w:ascii="Times New Roman" w:eastAsia="Times New Roman" w:hAnsi="Times New Roman" w:cs="Times New Roman"/>
+          <w:sz w:val="24"/>
+          <w:szCs w:val="24"/>
+          <w:lang w:val="pt-BR" w:eastAsia="pt-BR"/>
+        </w:rPr>
+      </w:pPr>
+      <w:r>
+        <w:rPr>
+          <w:rFonts w:ascii="Times New Roman" w:eastAsia="Times New Roman" w:hAnsi="Times New Roman" w:cs="Times New Roman"/>
+          <w:sz w:val="24"/>
+          <w:szCs w:val="24"/>
+          <w:lang w:val="pt-BR" w:eastAsia="pt-BR"/>
+        </w:rPr>
+        <w:t xml:space="preserve">A internet se dispõe de forma comunicacional, abrindo portas para o compartilhamento de informações seja na utilização de imagens, vídeos, </w:t>
+      </w:r>
+      <w:proofErr w:type="spellStart"/>
+      <w:r>
+        <w:rPr>
+          <w:rFonts w:ascii="Times New Roman" w:eastAsia="Times New Roman" w:hAnsi="Times New Roman" w:cs="Times New Roman"/>
+          <w:sz w:val="24"/>
+          <w:szCs w:val="24"/>
+          <w:lang w:val="pt-BR" w:eastAsia="pt-BR"/>
+        </w:rPr>
+        <w:t>gifs</w:t>
+      </w:r>
+      <w:proofErr w:type="spellEnd"/>
+      <w:r>
+        <w:rPr>
+          <w:rFonts w:ascii="Times New Roman" w:eastAsia="Times New Roman" w:hAnsi="Times New Roman" w:cs="Times New Roman"/>
+          <w:sz w:val="24"/>
+          <w:szCs w:val="24"/>
+          <w:lang w:val="pt-BR" w:eastAsia="pt-BR"/>
+        </w:rPr>
+        <w:t xml:space="preserve">, textos e etc., assim no meio didático pode-se criar ferramentas que auxiliem a construção do conhecimento. Na </w:t>
+      </w:r>
+      <w:proofErr w:type="spellStart"/>
+      <w:r>
+        <w:rPr>
+          <w:rFonts w:ascii="Times New Roman" w:eastAsia="Times New Roman" w:hAnsi="Times New Roman" w:cs="Times New Roman"/>
+          <w:sz w:val="24"/>
+          <w:szCs w:val="24"/>
+          <w:lang w:val="pt-BR" w:eastAsia="pt-BR"/>
+        </w:rPr>
+        <w:t>cibercultura</w:t>
+      </w:r>
+      <w:proofErr w:type="spellEnd"/>
+      <w:r>
+        <w:rPr>
+          <w:rFonts w:ascii="Times New Roman" w:eastAsia="Times New Roman" w:hAnsi="Times New Roman" w:cs="Times New Roman"/>
+          <w:sz w:val="24"/>
+          <w:szCs w:val="24"/>
+          <w:lang w:val="pt-BR" w:eastAsia="pt-BR"/>
+        </w:rPr>
+        <w:t xml:space="preserve">, a lógica comunicacional supõe rede </w:t>
+      </w:r>
+      <w:proofErr w:type="spellStart"/>
+      <w:r>
+        <w:rPr>
+          <w:rFonts w:ascii="Times New Roman" w:eastAsia="Times New Roman" w:hAnsi="Times New Roman" w:cs="Times New Roman"/>
+          <w:sz w:val="24"/>
+          <w:szCs w:val="24"/>
+          <w:lang w:val="pt-BR" w:eastAsia="pt-BR"/>
+        </w:rPr>
+        <w:t>hipertextual</w:t>
+      </w:r>
+      <w:proofErr w:type="spellEnd"/>
+      <w:r>
+        <w:rPr>
+          <w:rFonts w:ascii="Times New Roman" w:eastAsia="Times New Roman" w:hAnsi="Times New Roman" w:cs="Times New Roman"/>
+          <w:sz w:val="24"/>
+          <w:szCs w:val="24"/>
+          <w:lang w:val="pt-BR" w:eastAsia="pt-BR"/>
+        </w:rPr>
+        <w:t xml:space="preserve">, multiplicidade, interatividade, imaterialidade, virtualidade, tempo real, </w:t>
+      </w:r>
+      <w:proofErr w:type="spellStart"/>
+      <w:r>
+        <w:rPr>
+          <w:rFonts w:ascii="Times New Roman" w:eastAsia="Times New Roman" w:hAnsi="Times New Roman" w:cs="Times New Roman"/>
+          <w:sz w:val="24"/>
+          <w:szCs w:val="24"/>
+          <w:lang w:val="pt-BR" w:eastAsia="pt-BR"/>
+        </w:rPr>
+        <w:t>multissensorialidade</w:t>
+      </w:r>
+      <w:proofErr w:type="spellEnd"/>
+      <w:r>
+        <w:rPr>
+          <w:rFonts w:ascii="Times New Roman" w:eastAsia="Times New Roman" w:hAnsi="Times New Roman" w:cs="Times New Roman"/>
+          <w:sz w:val="24"/>
+          <w:szCs w:val="24"/>
+          <w:lang w:val="pt-BR" w:eastAsia="pt-BR"/>
+        </w:rPr>
+        <w:t xml:space="preserve"> e multidirecionalidade (Lemos, 2002; Levy, 1999).</w:t>
+      </w:r>
+    </w:p>
+    <w:p>
+      <w:pPr>
+        <w:spacing w:after="0" w:line="240" w:lineRule="auto"/>
+        <w:jc w:val="both"/>
+        <w:rPr>
+          <w:rFonts w:ascii="Times New Roman" w:eastAsia="Times New Roman" w:hAnsi="Times New Roman" w:cs="Times New Roman"/>
+          <w:sz w:val="24"/>
+          <w:szCs w:val="24"/>
+          <w:lang w:val="pt-BR" w:eastAsia="pt-BR"/>
+        </w:rPr>
+      </w:pPr>
+    </w:p>
+    <w:p>
+      <w:pPr>
+        <w:jc w:val="both"/>
+        <w:rPr>
+          <w:lang w:val="pt-BR"/>
+        </w:rPr>
+      </w:pPr>
+    </w:p>
+    <w:p>
+      <w:pPr>
+        <w:jc w:val="both"/>
+        <w:rPr>
+          <w:lang w:val="pt-BR"/>
+        </w:rPr>
+      </w:pPr>
+    </w:p>
+    <w:p>
+      <w:pPr>
+        <w:jc w:val="both"/>
+        <w:rPr>
+          <w:lang w:val="pt-BR"/>
+        </w:rPr>
+      </w:pPr>
+      <w:r>
+        <w:rPr>
+          <w:lang w:val="pt-BR"/>
+        </w:rPr>
+        <w:t xml:space="preserve">Especificar a dificuldade que a comunidade encontra no momento (falta de um </w:t>
+      </w:r>
+      <w:r>
+        <w:rPr>
+          <w:lang w:val="pt-BR"/>
+        </w:rPr>
+        <w:t xml:space="preserve">novo </w:t>
+      </w:r>
+      <w:r>
+        <w:rPr>
+          <w:lang w:val="pt-BR"/>
+        </w:rPr>
+        <w:t xml:space="preserve">modelo, mais barato, mais prático, mais rápido, amigável </w:t>
+      </w:r>
+      <w:r>
+        <w:rPr>
+          <w:lang w:val="pt-BR"/>
+        </w:rPr>
+        <w:t xml:space="preserve">e/ou </w:t>
+      </w:r>
+      <w:r>
+        <w:rPr>
+          <w:lang w:val="pt-BR"/>
+        </w:rPr>
+        <w:t xml:space="preserve">confiável, </w:t>
+      </w:r>
+      <w:r>
+        <w:rPr>
+          <w:lang w:val="pt-BR"/>
+        </w:rPr>
+        <w:t>entre outros</w:t>
+      </w:r>
+      <w:r>
+        <w:rPr>
+          <w:lang w:val="pt-BR"/>
+        </w:rPr>
+        <w:t>), mostrando a importância e relevância da pesquisa. Uma pesquisa científica precisa ser relevante</w:t>
+      </w:r>
+      <w:r>
+        <w:rPr>
+          <w:lang w:val="pt-BR"/>
+        </w:rPr>
+        <w:t>. N</w:t>
+      </w:r>
+      <w:r>
+        <w:rPr>
+          <w:lang w:val="pt-BR"/>
+        </w:rPr>
+        <w:t>ão se pode pesquisar, por exemplo, como desenvolver uma roda (tema esgotado), nem projetar um secador de gelo (tema inviável ou inútil). Identificar as razões da preferência pelo tema escolhido em relação a outros temas, ou seja, “vender seu peixe”, especificando a utilidade ou a novidade vantajosa apresentada pela pesquisa.</w:t>
+      </w:r>
+    </w:p>
+    <w:p>
+      <w:pPr>
+        <w:jc w:val="both"/>
+        <w:rPr>
+          <w:lang w:val="pt-BR"/>
+        </w:rPr>
+      </w:pPr>
+    </w:p>
+    <w:p>
+      <w:pPr>
+        <w:jc w:val="both"/>
+        <w:rPr>
+          <w:lang w:val="pt-BR"/>
+        </w:rPr>
+      </w:pPr>
+    </w:p>
+    <w:p>
+      <w:pPr>
+        <w:jc w:val="both"/>
+        <w:rPr>
+          <w:lang w:val="pt-BR"/>
+        </w:rPr>
+      </w:pPr>
+    </w:p>
+    <w:p>
+      <w:pPr>
+        <w:jc w:val="both"/>
+        <w:rPr>
+          <w:lang w:val="pt-BR"/>
+        </w:rPr>
+      </w:pPr>
+    </w:p>
+    <w:p>
+      <w:pPr>
+        <w:jc w:val="both"/>
+        <w:rPr>
+          <w:lang w:val="pt-BR"/>
+        </w:rPr>
+      </w:pPr>
+      <w:r>
+        <w:rPr>
+          <w:b/>
+          <w:lang w:val="pt-BR"/>
+        </w:rPr>
+        <w:lastRenderedPageBreak/>
+        <w:t>6.2. Problema Proposto:</w:t>
+      </w:r>
+      <w:r>
+        <w:rPr>
+          <w:lang w:val="pt-BR"/>
+        </w:rPr>
+        <w:t xml:space="preserve"> Identificar o problema (</w:t>
+      </w:r>
+      <w:r>
+        <w:rPr>
+          <w:lang w:val="pt-BR"/>
+        </w:rPr>
+        <w:t>algumas</w:t>
+      </w:r>
+      <w:r>
+        <w:rPr>
+          <w:lang w:val="pt-BR"/>
+        </w:rPr>
+        <w:t xml:space="preserve"> questões) que se deseja resolver na pesquisa. Deve ser redigido em forma interrogativa, ou seja, elaborar perguntas que se pretende responder no desenvolvimento do trabalho.</w:t>
+      </w:r>
+    </w:p>
+    <w:p>
+      <w:pPr>
+        <w:jc w:val="both"/>
+        <w:rPr>
+          <w:lang w:val="pt-BR"/>
+        </w:rPr>
+      </w:pPr>
+      <w:r>
+        <w:rPr>
+          <w:lang w:val="pt-BR"/>
+        </w:rPr>
+        <w:t>Quais ferramentas de estudo que melhores se adequam a compreensão do processo de compilação para estudantes?</w:t>
+      </w:r>
+      <w:r>
+        <w:rPr>
+          <w:lang w:val="pt-BR"/>
+        </w:rPr>
+        <w:t xml:space="preserve"> </w:t>
+      </w:r>
+      <w:r>
+        <w:rPr>
+          <w:lang w:val="pt-BR"/>
+        </w:rPr>
+        <w:t xml:space="preserve">Como ferramentas de estudo podem </w:t>
+      </w:r>
+      <w:r>
+        <w:rPr>
+          <w:lang w:val="pt-BR"/>
+        </w:rPr>
+        <w:t>beneficiar</w:t>
+      </w:r>
+      <w:r>
+        <w:rPr>
+          <w:lang w:val="pt-BR"/>
+        </w:rPr>
+        <w:t xml:space="preserve"> o estudante?</w:t>
+      </w:r>
+      <w:r>
+        <w:rPr>
+          <w:lang w:val="pt-BR"/>
+        </w:rPr>
+        <w:t xml:space="preserve"> </w:t>
+      </w:r>
+      <w:r>
+        <w:rPr>
+          <w:lang w:val="pt-BR"/>
+        </w:rPr>
+        <w:t>Quais métodos de aprendizagem facilitam na compreensão de um conteúdo</w:t>
+      </w:r>
+      <w:r>
+        <w:rPr>
+          <w:lang w:val="pt-BR"/>
+        </w:rPr>
+        <w:t>?</w:t>
+      </w:r>
+      <w:r>
+        <w:rPr>
+          <w:lang w:val="pt-BR"/>
+        </w:rPr>
+        <w:t xml:space="preserve"> Como esses</w:t>
+      </w:r>
+      <w:r>
+        <w:rPr>
+          <w:lang w:val="pt-BR"/>
+        </w:rPr>
+        <w:t xml:space="preserve"> métodos podem ser postos para o processo de compilação?</w:t>
+      </w:r>
+    </w:p>
+    <w:p>
+      <w:pPr>
+        <w:jc w:val="both"/>
+        <w:rPr>
+          <w:lang w:val="pt-BR"/>
+        </w:rPr>
+      </w:pPr>
+    </w:p>
+    <w:p>
+      <w:pPr>
+        <w:spacing w:after="0" w:line="240" w:lineRule="auto"/>
+        <w:jc w:val="both"/>
+        <w:rPr>
+          <w:rFonts w:ascii="Times New Roman" w:eastAsia="Times New Roman" w:hAnsi="Times New Roman" w:cs="Times New Roman"/>
+          <w:sz w:val="24"/>
+          <w:szCs w:val="24"/>
+          <w:lang w:val="pt-BR" w:eastAsia="pt-BR"/>
+        </w:rPr>
+      </w:pPr>
+      <w:r>
+        <w:rPr>
+          <w:rFonts w:ascii="Times New Roman" w:eastAsia="Times New Roman" w:hAnsi="Times New Roman" w:cs="Times New Roman"/>
+          <w:b/>
+          <w:sz w:val="24"/>
+          <w:szCs w:val="24"/>
+          <w:lang w:val="pt-BR" w:eastAsia="pt-BR"/>
+        </w:rPr>
+        <w:t>6.3. Objetivos:</w:t>
+      </w:r>
+      <w:r>
+        <w:rPr>
+          <w:rFonts w:ascii="Times New Roman" w:eastAsia="Times New Roman" w:hAnsi="Times New Roman" w:cs="Times New Roman"/>
+          <w:sz w:val="24"/>
+          <w:szCs w:val="24"/>
+          <w:lang w:val="pt-BR" w:eastAsia="pt-BR"/>
+        </w:rPr>
+        <w:t xml:space="preserve"> Relatar a intenção pretendida com o tema proposto, sintetizando o que se pretende alcançar com a solução computacional proposta. Objetivos são iniciados com verbos no infinitivo, como: desenvolver (um algoritmo/software/produto, entre outros), comparar (métodos/metodologias/teorias/autores, entre outros), estudar (uma teoria específica, um método famoso/linha de pensamento de um determinado autor, entre outros), fazer um estudo de caso, fazer um levantamento de dados, entre outros.</w:t>
+      </w:r>
+    </w:p>
+    <w:p>
+      <w:pPr>
+        <w:spacing w:after="0" w:line="240" w:lineRule="auto"/>
+        <w:jc w:val="both"/>
+        <w:rPr>
+          <w:rFonts w:ascii="Times New Roman" w:eastAsia="Times New Roman" w:hAnsi="Times New Roman" w:cs="Times New Roman"/>
+          <w:sz w:val="24"/>
+          <w:szCs w:val="24"/>
+          <w:lang w:val="pt-BR" w:eastAsia="pt-BR"/>
+        </w:rPr>
+      </w:pPr>
+    </w:p>
+    <w:p>
+      <w:pPr>
+        <w:spacing w:after="0" w:line="240" w:lineRule="auto"/>
+        <w:jc w:val="both"/>
+        <w:rPr>
+          <w:rFonts w:ascii="Times New Roman" w:eastAsia="Times New Roman" w:hAnsi="Times New Roman" w:cs="Times New Roman"/>
+          <w:sz w:val="24"/>
+          <w:szCs w:val="24"/>
+          <w:lang w:val="pt-BR" w:eastAsia="pt-BR"/>
+        </w:rPr>
+      </w:pPr>
+      <w:r>
+        <w:rPr>
+          <w:rFonts w:ascii="Times New Roman" w:eastAsia="Times New Roman" w:hAnsi="Times New Roman" w:cs="Times New Roman"/>
+          <w:sz w:val="24"/>
+          <w:szCs w:val="24"/>
+          <w:lang w:val="pt-BR" w:eastAsia="pt-BR"/>
+        </w:rPr>
+        <w:t xml:space="preserve">Desenvolver uma aplicação </w:t>
+      </w:r>
+      <w:r>
+        <w:rPr>
+          <w:rFonts w:ascii="Times New Roman" w:eastAsia="Times New Roman" w:hAnsi="Times New Roman" w:cs="Times New Roman"/>
+          <w:i/>
+          <w:sz w:val="24"/>
+          <w:szCs w:val="24"/>
+          <w:lang w:val="pt-BR" w:eastAsia="pt-BR"/>
+        </w:rPr>
+        <w:t xml:space="preserve">web </w:t>
+      </w:r>
+      <w:r>
+        <w:rPr>
+          <w:rFonts w:ascii="Times New Roman" w:eastAsia="Times New Roman" w:hAnsi="Times New Roman" w:cs="Times New Roman"/>
+          <w:sz w:val="24"/>
+          <w:szCs w:val="24"/>
+          <w:lang w:val="pt-BR" w:eastAsia="pt-BR"/>
+        </w:rPr>
+        <w:t>como uma ferramenta</w:t>
+      </w:r>
+      <w:r>
+        <w:rPr>
+          <w:rFonts w:ascii="Times New Roman" w:eastAsia="Times New Roman" w:hAnsi="Times New Roman" w:cs="Times New Roman"/>
+          <w:sz w:val="24"/>
+          <w:szCs w:val="24"/>
+          <w:lang w:val="pt-BR" w:eastAsia="pt-BR"/>
+        </w:rPr>
+        <w:t xml:space="preserve"> de estudo </w:t>
+      </w:r>
+      <w:r>
+        <w:rPr>
+          <w:rFonts w:ascii="Times New Roman" w:eastAsia="Times New Roman" w:hAnsi="Times New Roman" w:cs="Times New Roman"/>
+          <w:sz w:val="24"/>
+          <w:szCs w:val="24"/>
+          <w:lang w:val="pt-BR" w:eastAsia="pt-BR"/>
+        </w:rPr>
+        <w:t>para auxiliar</w:t>
+      </w:r>
+      <w:r>
+        <w:rPr>
+          <w:rFonts w:ascii="Times New Roman" w:eastAsia="Times New Roman" w:hAnsi="Times New Roman" w:cs="Times New Roman"/>
+          <w:sz w:val="24"/>
+          <w:szCs w:val="24"/>
+          <w:lang w:val="pt-BR" w:eastAsia="pt-BR"/>
+        </w:rPr>
+        <w:t xml:space="preserve"> no aprendizado do processo de compilação</w:t>
+      </w:r>
+      <w:r>
+        <w:rPr>
+          <w:rFonts w:ascii="Times New Roman" w:eastAsia="Times New Roman" w:hAnsi="Times New Roman" w:cs="Times New Roman"/>
+          <w:sz w:val="24"/>
+          <w:szCs w:val="24"/>
+          <w:lang w:val="pt-BR" w:eastAsia="pt-BR"/>
+        </w:rPr>
+        <w:t>,</w:t>
+      </w:r>
+      <w:r>
+        <w:rPr>
+          <w:rFonts w:ascii="Times New Roman" w:eastAsia="Times New Roman" w:hAnsi="Times New Roman" w:cs="Times New Roman"/>
+          <w:sz w:val="24"/>
+          <w:szCs w:val="24"/>
+          <w:lang w:val="pt-BR" w:eastAsia="pt-BR"/>
+        </w:rPr>
+        <w:t xml:space="preserve"> tendo como benefício</w:t>
+      </w:r>
+      <w:r>
+        <w:rPr>
+          <w:rFonts w:ascii="Times New Roman" w:eastAsia="Times New Roman" w:hAnsi="Times New Roman" w:cs="Times New Roman"/>
+          <w:sz w:val="24"/>
+          <w:szCs w:val="24"/>
+          <w:lang w:val="pt-BR" w:eastAsia="pt-BR"/>
+        </w:rPr>
+        <w:t>, para os estudantes,</w:t>
+      </w:r>
+      <w:r>
+        <w:rPr>
+          <w:rFonts w:ascii="Times New Roman" w:eastAsia="Times New Roman" w:hAnsi="Times New Roman" w:cs="Times New Roman"/>
+          <w:sz w:val="24"/>
+          <w:szCs w:val="24"/>
+          <w:lang w:val="pt-BR" w:eastAsia="pt-BR"/>
+        </w:rPr>
+        <w:t xml:space="preserve"> </w:t>
+      </w:r>
+      <w:r>
+        <w:rPr>
+          <w:rFonts w:ascii="Times New Roman" w:eastAsia="Times New Roman" w:hAnsi="Times New Roman" w:cs="Times New Roman"/>
+          <w:sz w:val="24"/>
+          <w:szCs w:val="24"/>
+          <w:lang w:val="pt-BR" w:eastAsia="pt-BR"/>
+        </w:rPr>
+        <w:t>a</w:t>
+      </w:r>
+      <w:r>
+        <w:rPr>
+          <w:rFonts w:ascii="Times New Roman" w:eastAsia="Times New Roman" w:hAnsi="Times New Roman" w:cs="Times New Roman"/>
+          <w:sz w:val="24"/>
+          <w:szCs w:val="24"/>
+          <w:lang w:val="pt-BR" w:eastAsia="pt-BR"/>
+        </w:rPr>
+        <w:t xml:space="preserve"> absorção rápida do conteúdo.</w:t>
+      </w:r>
+      <w:r>
+        <w:rPr>
+          <w:rFonts w:ascii="Times New Roman" w:eastAsia="Times New Roman" w:hAnsi="Times New Roman" w:cs="Times New Roman"/>
+          <w:sz w:val="24"/>
+          <w:szCs w:val="24"/>
+          <w:lang w:val="pt-BR" w:eastAsia="pt-BR"/>
+        </w:rPr>
+        <w:t xml:space="preserve"> Explicar o processo de compilação. </w:t>
+      </w:r>
+      <w:r>
+        <w:rPr>
+          <w:rFonts w:ascii="Times New Roman" w:eastAsia="Times New Roman" w:hAnsi="Times New Roman" w:cs="Times New Roman"/>
+          <w:sz w:val="24"/>
+          <w:szCs w:val="24"/>
+          <w:lang w:val="pt-BR" w:eastAsia="pt-BR"/>
+        </w:rPr>
+        <w:t>Pesquisar de que forma o uso de ferramentas de estudo podem influenciar o processo de aprendizagem</w:t>
+      </w:r>
+      <w:r>
+        <w:rPr>
+          <w:rFonts w:ascii="Times New Roman" w:eastAsia="Times New Roman" w:hAnsi="Times New Roman" w:cs="Times New Roman"/>
+          <w:sz w:val="24"/>
+          <w:szCs w:val="24"/>
+          <w:lang w:val="pt-BR" w:eastAsia="pt-BR"/>
+        </w:rPr>
+        <w:t>.</w:t>
+      </w:r>
+    </w:p>
+    <w:p>
+      <w:pPr>
+        <w:spacing w:after="0" w:line="240" w:lineRule="auto"/>
+        <w:jc w:val="both"/>
+        <w:rPr>
+          <w:rFonts w:ascii="Times New Roman" w:eastAsia="Times New Roman" w:hAnsi="Times New Roman" w:cs="Times New Roman"/>
+          <w:sz w:val="24"/>
+          <w:szCs w:val="24"/>
+          <w:lang w:val="pt-BR" w:eastAsia="pt-BR"/>
+        </w:rPr>
+      </w:pPr>
+    </w:p>
+    <w:p>
+      <w:pPr>
+        <w:jc w:val="both"/>
+        <w:rPr>
+          <w:lang w:val="pt-BR"/>
+        </w:rPr>
+      </w:pPr>
+    </w:p>
+    <w:p>
+      <w:pPr>
+        <w:jc w:val="both"/>
+        <w:rPr>
+          <w:lang w:val="pt-BR"/>
+        </w:rPr>
+      </w:pPr>
+      <w:r>
+        <w:rPr>
+          <w:u w:val="single"/>
+          <w:lang w:val="pt-BR"/>
+        </w:rPr>
+        <w:t>Observação</w:t>
+      </w:r>
+      <w:r>
+        <w:rPr>
+          <w:lang w:val="pt-BR"/>
+        </w:rPr>
+        <w:t>: Evite resumir excessivamente estes três itens</w:t>
+      </w:r>
+      <w:r>
+        <w:rPr>
+          <w:lang w:val="pt-BR"/>
+        </w:rPr>
+        <w:t xml:space="preserve"> (introdução e justificativa, problema proposto, objetivos), de forma a </w:t>
+      </w:r>
+      <w:r>
+        <w:rPr>
+          <w:lang w:val="pt-BR"/>
+        </w:rPr>
+        <w:t>não permiti</w:t>
+      </w:r>
+      <w:r>
+        <w:rPr>
+          <w:lang w:val="pt-BR"/>
+        </w:rPr>
+        <w:t>r</w:t>
+      </w:r>
+      <w:r>
+        <w:rPr>
+          <w:lang w:val="pt-BR"/>
+        </w:rPr>
+        <w:t xml:space="preserve"> que os professores da disciplina avaliem com propriedade a abrangência do trabalho proposto. Procure ser o mais claro e completo na sua construção textual.</w:t>
+      </w:r>
+    </w:p>
+    <w:p>
+      <w:pPr>
+        <w:jc w:val="both"/>
+        <w:rPr>
+          <w:lang w:val="pt-BR"/>
+        </w:rPr>
+      </w:pPr>
+    </w:p>
+    <w:p>
+      <w:pPr>
+        <w:numPr>
+          <w:ilvl w:val="0"/>
+          <w:numId w:val="5"/>
+        </w:numPr>
+        <w:shd w:val="clear" w:color="auto" w:fill="FFFFFF"/>
+        <w:spacing w:after="0" w:line="240" w:lineRule="auto"/>
+        <w:ind w:left="0"/>
+        <w:jc w:val="both"/>
+        <w:textAlignment w:val="baseline"/>
+        <w:rPr>
+          <w:rFonts w:ascii="inherit" w:eastAsia="Times New Roman" w:hAnsi="inherit" w:cs="Times New Roman"/>
+          <w:color w:val="444444"/>
+          <w:sz w:val="23"/>
+          <w:szCs w:val="23"/>
+          <w:lang w:val="pt-BR"/>
+        </w:rPr>
+      </w:pPr>
+      <w:r>
+        <w:rPr>
+          <w:rFonts w:ascii="inherit" w:eastAsia="Times New Roman" w:hAnsi="inherit" w:cs="Times New Roman"/>
+          <w:b/>
+          <w:bCs/>
+          <w:color w:val="444444"/>
+          <w:sz w:val="23"/>
+          <w:szCs w:val="23"/>
+          <w:bdr w:val="none" w:sz="0" w:space="0" w:color="auto" w:frame="1"/>
+          <w:lang w:val="pt-BR"/>
+        </w:rPr>
+        <w:t>Ligação:</w:t>
+      </w:r>
+      <w:r>
+        <w:rPr>
+          <w:rFonts w:ascii="inherit" w:eastAsia="Times New Roman" w:hAnsi="inherit" w:cs="Times New Roman"/>
+          <w:color w:val="444444"/>
+          <w:sz w:val="23"/>
+          <w:szCs w:val="23"/>
+          <w:lang w:val="pt-BR"/>
+        </w:rPr>
+        <w:t> Parte introdutória do tema da monografia você deve elaborar uma introdução ao problema;</w:t>
+      </w:r>
+    </w:p>
+    <w:p>
+      <w:pPr>
+        <w:pStyle w:val="ListParagraph"/>
+        <w:numPr>
+          <w:ilvl w:val="0"/>
+          <w:numId w:val="5"/>
+        </w:numPr>
+        <w:rPr>
+          <w:rFonts w:ascii="inherit" w:eastAsia="Times New Roman" w:hAnsi="inherit" w:cs="Times New Roman"/>
+          <w:color w:val="444444"/>
+          <w:sz w:val="23"/>
+          <w:szCs w:val="23"/>
+          <w:lang w:val="pt-BR"/>
+        </w:rPr>
+      </w:pPr>
+      <w:r>
+        <w:rPr>
+          <w:rFonts w:ascii="inherit" w:eastAsia="Times New Roman" w:hAnsi="inherit" w:cs="Times New Roman"/>
+          <w:b/>
+          <w:bCs/>
+          <w:color w:val="444444"/>
+          <w:sz w:val="23"/>
+          <w:szCs w:val="23"/>
+          <w:bdr w:val="none" w:sz="0" w:space="0" w:color="auto" w:frame="1"/>
+          <w:lang w:val="pt-BR"/>
+        </w:rPr>
+        <w:t>Problema:</w:t>
+      </w:r>
+      <w:r>
+        <w:rPr>
+          <w:rFonts w:ascii="inherit" w:eastAsia="Times New Roman" w:hAnsi="inherit" w:cs="Times New Roman"/>
+          <w:color w:val="444444"/>
+          <w:sz w:val="23"/>
+          <w:szCs w:val="23"/>
+          <w:lang w:val="pt-BR"/>
+        </w:rPr>
+        <w:t> </w:t>
+      </w:r>
+      <w:r>
+        <w:rPr>
+          <w:rFonts w:ascii="inherit" w:eastAsia="Times New Roman" w:hAnsi="inherit" w:cs="Times New Roman"/>
+          <w:color w:val="444444"/>
+          <w:sz w:val="23"/>
+          <w:szCs w:val="23"/>
+          <w:lang w:val="pt-BR"/>
+        </w:rPr>
+        <w:t>Quais ferramentas de estudo que melhores se adequam a compreensão do processo de compilação para estudantes?</w:t>
+      </w:r>
+    </w:p>
+    <w:p>
+      <w:pPr>
+        <w:numPr>
+          <w:ilvl w:val="0"/>
+          <w:numId w:val="5"/>
+        </w:numPr>
+        <w:shd w:val="clear" w:color="auto" w:fill="FFFFFF"/>
+        <w:spacing w:after="0" w:line="240" w:lineRule="auto"/>
+        <w:ind w:left="0"/>
+        <w:jc w:val="both"/>
+        <w:textAlignment w:val="baseline"/>
+        <w:rPr>
+          <w:rFonts w:ascii="inherit" w:eastAsia="Times New Roman" w:hAnsi="inherit" w:cs="Times New Roman"/>
+          <w:color w:val="444444"/>
+          <w:sz w:val="23"/>
+          <w:szCs w:val="23"/>
+          <w:lang w:val="pt-BR"/>
+        </w:rPr>
+      </w:pPr>
+      <w:r>
+        <w:rPr>
+          <w:rFonts w:ascii="inherit" w:eastAsia="Times New Roman" w:hAnsi="inherit" w:cs="Times New Roman"/>
+          <w:b/>
+          <w:bCs/>
+          <w:color w:val="444444"/>
+          <w:sz w:val="23"/>
+          <w:szCs w:val="23"/>
+          <w:bdr w:val="none" w:sz="0" w:space="0" w:color="auto" w:frame="1"/>
+          <w:lang w:val="pt-BR"/>
+        </w:rPr>
+        <w:t>Ligação:</w:t>
+      </w:r>
+      <w:r>
+        <w:rPr>
+          <w:rFonts w:ascii="inherit" w:eastAsia="Times New Roman" w:hAnsi="inherit" w:cs="Times New Roman"/>
+          <w:color w:val="444444"/>
+          <w:sz w:val="23"/>
+          <w:szCs w:val="23"/>
+          <w:lang w:val="pt-BR"/>
+        </w:rPr>
+        <w:t> A presença desse elemento de ligação tem como intuito unir o problema e o limite da pesquisa;</w:t>
+      </w:r>
+    </w:p>
+    <w:p>
+      <w:pPr>
+        <w:numPr>
+          <w:ilvl w:val="0"/>
+          <w:numId w:val="5"/>
+        </w:numPr>
+        <w:shd w:val="clear" w:color="auto" w:fill="FFFFFF"/>
+        <w:spacing w:after="0" w:line="240" w:lineRule="auto"/>
+        <w:ind w:left="0"/>
+        <w:jc w:val="both"/>
+        <w:textAlignment w:val="baseline"/>
+        <w:rPr>
+          <w:rFonts w:ascii="inherit" w:eastAsia="Times New Roman" w:hAnsi="inherit" w:cs="Times New Roman"/>
+          <w:color w:val="444444"/>
+          <w:sz w:val="23"/>
+          <w:szCs w:val="23"/>
+          <w:lang w:val="pt-BR"/>
+        </w:rPr>
+      </w:pPr>
+      <w:r>
+        <w:rPr>
+          <w:rFonts w:ascii="inherit" w:eastAsia="Times New Roman" w:hAnsi="inherit" w:cs="Times New Roman"/>
+          <w:b/>
+          <w:bCs/>
+          <w:color w:val="444444"/>
+          <w:sz w:val="23"/>
+          <w:szCs w:val="23"/>
+          <w:bdr w:val="none" w:sz="0" w:space="0" w:color="auto" w:frame="1"/>
+          <w:lang w:val="pt-BR"/>
+        </w:rPr>
+        <w:t>Limites:</w:t>
+      </w:r>
+      <w:r>
+        <w:rPr>
+          <w:rFonts w:ascii="inherit" w:eastAsia="Times New Roman" w:hAnsi="inherit" w:cs="Times New Roman"/>
+          <w:color w:val="444444"/>
+          <w:sz w:val="23"/>
+          <w:szCs w:val="23"/>
+          <w:lang w:val="pt-BR"/>
+        </w:rPr>
+        <w:t> Restringe o campo de trabalho do estudante para que o mesmo durante a elaboração do TCC.</w:t>
+      </w:r>
+    </w:p>
+    <w:p>
+      <w:pPr>
+        <w:shd w:val="clear" w:color="auto" w:fill="FFFFFF"/>
+        <w:spacing w:after="225" w:line="240" w:lineRule="auto"/>
+        <w:jc w:val="both"/>
+        <w:textAlignment w:val="baseline"/>
+        <w:rPr>
+          <w:rFonts w:ascii="Times New Roman" w:eastAsia="Times New Roman" w:hAnsi="Times New Roman" w:cs="Times New Roman"/>
+          <w:color w:val="444444"/>
+          <w:sz w:val="23"/>
+          <w:szCs w:val="23"/>
+          <w:lang w:val="pt-BR"/>
+        </w:rPr>
+      </w:pPr>
+      <w:r>
+        <w:rPr>
+          <w:rFonts w:ascii="Times New Roman" w:eastAsia="Times New Roman" w:hAnsi="Times New Roman" w:cs="Times New Roman"/>
+          <w:color w:val="444444"/>
+          <w:sz w:val="23"/>
+          <w:szCs w:val="23"/>
+          <w:lang w:val="pt-BR"/>
+        </w:rPr>
+        <w:t>Veja o exemplo de aplicação dessa fórmula:</w:t>
+      </w:r>
+    </w:p>
+    <w:p>
+      <w:pPr>
+        <w:shd w:val="clear" w:color="auto" w:fill="FFFFFF"/>
+        <w:spacing w:after="0" w:line="240" w:lineRule="auto"/>
+        <w:jc w:val="both"/>
+        <w:textAlignment w:val="baseline"/>
+        <w:rPr>
+          <w:lang w:val="pt-BR"/>
+        </w:rPr>
+      </w:pPr>
+      <w:r>
+        <w:rPr>
+          <w:color w:val="444444"/>
+          <w:sz w:val="23"/>
+          <w:szCs w:val="23"/>
+          <w:shd w:val="clear" w:color="auto" w:fill="FFFFFF"/>
+          <w:lang w:val="pt-BR"/>
+        </w:rPr>
+        <w:t xml:space="preserve">Este projeto de </w:t>
+      </w:r>
+      <w:r>
+        <w:rPr>
+          <w:color w:val="444444"/>
+          <w:sz w:val="23"/>
+          <w:szCs w:val="23"/>
+          <w:shd w:val="clear" w:color="auto" w:fill="FFFFFF"/>
+          <w:lang w:val="pt-BR"/>
+        </w:rPr>
+        <w:t>pesquisa delimitou-se em propor uma ferramenta de estudo</w:t>
+      </w:r>
+      <w:r>
+        <w:rPr>
+          <w:color w:val="444444"/>
+          <w:sz w:val="23"/>
+          <w:szCs w:val="23"/>
+          <w:shd w:val="clear" w:color="auto" w:fill="FFFFFF"/>
+          <w:lang w:val="pt-BR"/>
+        </w:rPr>
+        <w:t xml:space="preserve">, </w:t>
+      </w:r>
+      <w:r>
+        <w:rPr>
+          <w:color w:val="444444"/>
+          <w:sz w:val="23"/>
+          <w:szCs w:val="23"/>
+          <w:shd w:val="clear" w:color="auto" w:fill="FFFFFF"/>
+          <w:lang w:val="pt-BR"/>
+        </w:rPr>
+        <w:t xml:space="preserve">dentro da </w:t>
+      </w:r>
+      <w:proofErr w:type="spellStart"/>
+      <w:r>
+        <w:rPr>
+          <w:color w:val="444444"/>
+          <w:sz w:val="23"/>
+          <w:szCs w:val="23"/>
+          <w:shd w:val="clear" w:color="auto" w:fill="FFFFFF"/>
+          <w:lang w:val="pt-BR"/>
+        </w:rPr>
+        <w:t>cibercultura</w:t>
+      </w:r>
+      <w:proofErr w:type="spellEnd"/>
+      <w:r>
+        <w:rPr>
+          <w:color w:val="444444"/>
+          <w:sz w:val="23"/>
+          <w:szCs w:val="23"/>
+          <w:shd w:val="clear" w:color="auto" w:fill="FFFFFF"/>
+          <w:lang w:val="pt-BR"/>
+        </w:rPr>
+        <w:t xml:space="preserve">, </w:t>
+      </w:r>
+      <w:r>
+        <w:rPr>
+          <w:color w:val="444444"/>
+          <w:sz w:val="23"/>
+          <w:szCs w:val="23"/>
+          <w:shd w:val="clear" w:color="auto" w:fill="FFFFFF"/>
+          <w:lang w:val="pt-BR"/>
+        </w:rPr>
+        <w:t>que possa</w:t>
+      </w:r>
+      <w:r>
+        <w:rPr>
+          <w:color w:val="444444"/>
+          <w:sz w:val="23"/>
+          <w:szCs w:val="23"/>
+          <w:shd w:val="clear" w:color="auto" w:fill="FFFFFF"/>
+          <w:lang w:val="pt-BR"/>
+        </w:rPr>
+        <w:t xml:space="preserve"> influenciar</w:t>
+      </w:r>
+      <w:r>
+        <w:rPr>
+          <w:color w:val="444444"/>
+          <w:sz w:val="23"/>
+          <w:szCs w:val="23"/>
+          <w:shd w:val="clear" w:color="auto" w:fill="FFFFFF"/>
+          <w:lang w:val="pt-BR"/>
+        </w:rPr>
+        <w:t xml:space="preserve"> na compreensão do processo de compilação para os estudantes.</w:t>
+      </w:r>
+    </w:p>
+    <w:p>
+      <w:pPr>
+        <w:jc w:val="both"/>
+        <w:rPr>
+          <w:lang w:val="pt-BR"/>
+        </w:rPr>
+      </w:pPr>
+    </w:p>
+    <w:p>
+      <w:pPr>
+        <w:jc w:val="both"/>
+        <w:rPr>
+          <w:lang w:val="pt-BR"/>
+        </w:rPr>
+      </w:pPr>
+    </w:p>
+    <w:p>
+      <w:pPr>
+        <w:spacing w:after="0" w:line="240" w:lineRule="auto"/>
+        <w:jc w:val="both"/>
+        <w:rPr>
+          <w:rFonts w:ascii="Times New Roman" w:eastAsia="Times New Roman" w:hAnsi="Times New Roman" w:cs="Times New Roman"/>
+          <w:sz w:val="24"/>
+          <w:szCs w:val="24"/>
+          <w:lang w:val="pt-BR" w:eastAsia="pt-BR"/>
+        </w:rPr>
+      </w:pPr>
+      <w:r>
+        <w:rPr>
+          <w:rFonts w:ascii="Times New Roman" w:eastAsia="Times New Roman" w:hAnsi="Times New Roman" w:cs="Times New Roman"/>
+          <w:b/>
+          <w:sz w:val="24"/>
+          <w:szCs w:val="24"/>
+          <w:lang w:val="pt-BR" w:eastAsia="pt-BR"/>
+        </w:rPr>
+        <w:lastRenderedPageBreak/>
+        <w:t>6.4. Trabalhos Relacionados:</w:t>
+      </w:r>
+      <w:r>
+        <w:rPr>
+          <w:rFonts w:ascii="Times New Roman" w:eastAsia="Times New Roman" w:hAnsi="Times New Roman" w:cs="Times New Roman"/>
+          <w:sz w:val="24"/>
+          <w:szCs w:val="24"/>
+          <w:lang w:val="pt-BR" w:eastAsia="pt-BR"/>
+        </w:rPr>
+        <w:t xml:space="preserve"> Deverão ser selecionados pelo menos 5 (cinco) trabalhos que estejam relacionados ao problema tratado na proposta. Tais trabalhos deverão estar descritos de forma sucinta, mas que permita ao leitor identificar claramente o problema abordado e a forma de solução proposta pelo mesmo. Ao término desse relato deverá ser gerado um quadro apresentando como cada um dos trabalhos descritos aborda o problema e qual a relação com sua pesquisa.</w:t>
+      </w:r>
+    </w:p>
+    <w:p>
+      <w:pPr>
+        <w:spacing w:after="0" w:line="240" w:lineRule="auto"/>
+        <w:jc w:val="both"/>
+        <w:rPr>
+          <w:rFonts w:ascii="Times New Roman" w:eastAsia="Times New Roman" w:hAnsi="Times New Roman" w:cs="Times New Roman"/>
+          <w:sz w:val="24"/>
+          <w:szCs w:val="24"/>
+          <w:lang w:val="pt-BR" w:eastAsia="pt-BR"/>
+        </w:rPr>
+      </w:pPr>
+    </w:p>
+    <w:p>
+      <w:pPr>
+        <w:pStyle w:val="NormalWeb"/>
+        <w:shd w:val="clear" w:color="auto" w:fill="FFFFFF"/>
+        <w:spacing w:before="0" w:beforeAutospacing="0" w:after="360" w:afterAutospacing="0"/>
+        <w:rPr>
+          <w:rFonts w:ascii="Lato" w:hAnsi="Lato"/>
+          <w:color w:val="5E5E5E"/>
+          <w:lang w:val="pt-BR"/>
+        </w:rPr>
+      </w:pPr>
+      <w:r>
+        <w:rPr>
+          <w:rFonts w:ascii="Lato" w:hAnsi="Lato"/>
+          <w:color w:val="5E5E5E"/>
+          <w:lang w:val="pt-BR"/>
+        </w:rPr>
+        <w:t xml:space="preserve">No primeiro </w:t>
+      </w:r>
+      <w:proofErr w:type="spellStart"/>
+      <w:r>
+        <w:rPr>
+          <w:rFonts w:ascii="Lato" w:hAnsi="Lato"/>
+          <w:color w:val="5E5E5E"/>
+          <w:lang w:val="pt-BR"/>
+        </w:rPr>
+        <w:t>paragrafo</w:t>
+      </w:r>
+      <w:proofErr w:type="spellEnd"/>
+      <w:r>
+        <w:rPr>
+          <w:rFonts w:ascii="Lato" w:hAnsi="Lato"/>
+          <w:color w:val="5E5E5E"/>
+          <w:lang w:val="pt-BR"/>
+        </w:rPr>
+        <w:t xml:space="preserve"> você deve contextualizar falando que a seção será dedicada a descrição dos trabalhos relacionados. Em seguida, você deve dedicar um </w:t>
+      </w:r>
+      <w:proofErr w:type="spellStart"/>
+      <w:r>
+        <w:rPr>
+          <w:rFonts w:ascii="Lato" w:hAnsi="Lato"/>
+          <w:color w:val="5E5E5E"/>
+          <w:lang w:val="pt-BR"/>
+        </w:rPr>
+        <w:t>paragrafo</w:t>
+      </w:r>
+      <w:proofErr w:type="spellEnd"/>
+      <w:r>
+        <w:rPr>
+          <w:rFonts w:ascii="Lato" w:hAnsi="Lato"/>
+          <w:color w:val="5E5E5E"/>
+          <w:lang w:val="pt-BR"/>
+        </w:rPr>
+        <w:t xml:space="preserve"> para cada um dos trabalhos, descrevendo como ele trata aquele tema abordado e por fim mostrando com uma visão crítica seus pontos fortes e fracos. No último </w:t>
+      </w:r>
+      <w:proofErr w:type="spellStart"/>
+      <w:r>
+        <w:rPr>
+          <w:rFonts w:ascii="Lato" w:hAnsi="Lato"/>
+          <w:color w:val="5E5E5E"/>
+          <w:lang w:val="pt-BR"/>
+        </w:rPr>
+        <w:t>paragrafo</w:t>
+      </w:r>
+      <w:proofErr w:type="spellEnd"/>
+      <w:r>
+        <w:rPr>
+          <w:rFonts w:ascii="Lato" w:hAnsi="Lato"/>
+          <w:color w:val="5E5E5E"/>
+          <w:lang w:val="pt-BR"/>
+        </w:rPr>
+        <w:t xml:space="preserve"> você pode fazer uma crítica geral aos trabalhos.</w:t>
+      </w:r>
+    </w:p>
+    <w:p>
+      <w:pPr>
+        <w:spacing w:after="0" w:line="240" w:lineRule="auto"/>
+        <w:jc w:val="both"/>
+        <w:rPr>
+          <w:rFonts w:ascii="Times New Roman" w:eastAsia="Times New Roman" w:hAnsi="Times New Roman" w:cs="Times New Roman"/>
+          <w:sz w:val="24"/>
+          <w:szCs w:val="24"/>
+          <w:lang w:val="pt-BR" w:eastAsia="pt-BR"/>
+        </w:rPr>
+      </w:pPr>
+    </w:p>
+    <w:p>
+      <w:pPr>
+        <w:autoSpaceDE w:val="0"/>
+        <w:autoSpaceDN w:val="0"/>
+        <w:adjustRightInd w:val="0"/>
+        <w:spacing w:after="0" w:line="240" w:lineRule="auto"/>
+        <w:rPr>
+          <w:rFonts w:ascii="Arial" w:hAnsi="Arial" w:cs="Arial"/>
+          <w:sz w:val="23"/>
+          <w:szCs w:val="23"/>
+          <w:lang w:val="pt-BR"/>
+        </w:rPr>
+      </w:pPr>
+      <w:r>
+        <w:rPr>
+          <w:rFonts w:ascii="Arial" w:hAnsi="Arial" w:cs="Arial"/>
+          <w:sz w:val="23"/>
+          <w:szCs w:val="23"/>
+          <w:lang w:val="pt-BR"/>
+        </w:rPr>
+        <w:t xml:space="preserve">A tabela abaixo </w:t>
+      </w:r>
+      <w:r>
+        <w:rPr>
+          <w:rFonts w:ascii="Arial" w:hAnsi="Arial" w:cs="Arial"/>
+          <w:sz w:val="23"/>
+          <w:szCs w:val="23"/>
+          <w:lang w:val="pt-BR"/>
+        </w:rPr>
+        <w:t xml:space="preserve">demonstra </w:t>
+      </w:r>
+      <w:r>
+        <w:rPr>
+          <w:rFonts w:ascii="Arial" w:hAnsi="Arial" w:cs="Arial"/>
+          <w:sz w:val="23"/>
+          <w:szCs w:val="23"/>
+          <w:lang w:val="pt-BR"/>
+        </w:rPr>
+        <w:t xml:space="preserve">resumidamente os problemas, os objetivos, as </w:t>
+      </w:r>
+      <w:r>
+        <w:rPr>
+          <w:rFonts w:ascii="Arial" w:hAnsi="Arial" w:cs="Arial"/>
+          <w:sz w:val="23"/>
+          <w:szCs w:val="23"/>
+          <w:lang w:val="pt-BR"/>
+        </w:rPr>
+        <w:t>metodologias</w:t>
+      </w:r>
+      <w:r>
+        <w:rPr>
+          <w:rFonts w:ascii="Arial" w:hAnsi="Arial" w:cs="Arial"/>
+          <w:sz w:val="23"/>
+          <w:szCs w:val="23"/>
+          <w:lang w:val="pt-BR"/>
+        </w:rPr>
+        <w:t xml:space="preserve"> e as funcionalidades que de</w:t>
+      </w:r>
+      <w:r>
+        <w:rPr>
+          <w:rFonts w:ascii="Arial" w:hAnsi="Arial" w:cs="Arial"/>
+          <w:sz w:val="23"/>
+          <w:szCs w:val="23"/>
+          <w:lang w:val="pt-BR"/>
+        </w:rPr>
+        <w:t xml:space="preserve"> forma geral consistem em apresentar</w:t>
+      </w:r>
+      <w:r>
+        <w:rPr>
+          <w:rFonts w:ascii="Arial" w:hAnsi="Arial" w:cs="Arial"/>
+          <w:sz w:val="23"/>
+          <w:szCs w:val="23"/>
+          <w:lang w:val="pt-BR"/>
+        </w:rPr>
+        <w:t xml:space="preserve"> meios alternativos</w:t>
+      </w:r>
+      <w:r>
+        <w:rPr>
+          <w:rFonts w:ascii="Arial" w:hAnsi="Arial" w:cs="Arial"/>
+          <w:sz w:val="23"/>
+          <w:szCs w:val="23"/>
+          <w:lang w:val="pt-BR"/>
+        </w:rPr>
+        <w:t xml:space="preserve"> para o processo de </w:t>
+      </w:r>
+      <w:r>
+        <w:rPr>
+          <w:rFonts w:ascii="Arial" w:hAnsi="Arial" w:cs="Arial"/>
+          <w:sz w:val="23"/>
+          <w:szCs w:val="23"/>
+          <w:lang w:val="pt-BR"/>
+        </w:rPr>
+        <w:t>aprendizagem na área de informática, podendo ser aplicados para a disciplina de compiladores</w:t>
+      </w:r>
+      <w:r>
+        <w:rPr>
+          <w:rFonts w:ascii="Arial" w:hAnsi="Arial" w:cs="Arial"/>
+          <w:sz w:val="23"/>
+          <w:szCs w:val="23"/>
+          <w:lang w:val="pt-BR"/>
+        </w:rPr>
+        <w:t xml:space="preserve">. </w:t>
+      </w:r>
+      <w:r>
+        <w:rPr>
+          <w:rFonts w:ascii="Arial" w:hAnsi="Arial" w:cs="Arial"/>
+          <w:sz w:val="23"/>
+          <w:szCs w:val="23"/>
+          <w:lang w:val="pt-BR"/>
+        </w:rPr>
+        <w:t>Após a tabela, são apresentados os trabalhos relacionados escolhidos.</w:t>
+      </w:r>
+    </w:p>
+    <w:p>
+      <w:pPr>
+        <w:spacing w:after="0" w:line="240" w:lineRule="auto"/>
+        <w:jc w:val="both"/>
+        <w:rPr>
+          <w:rFonts w:ascii="Times New Roman" w:eastAsia="Times New Roman" w:hAnsi="Times New Roman" w:cs="Times New Roman"/>
+          <w:sz w:val="24"/>
+          <w:szCs w:val="24"/>
+          <w:lang w:val="pt-BR" w:eastAsia="pt-BR"/>
+        </w:rPr>
+      </w:pPr>
+    </w:p>
+    <w:p>
+      <w:pPr>
+        <w:spacing w:after="0" w:line="240" w:lineRule="auto"/>
+        <w:jc w:val="both"/>
+        <w:rPr>
+          <w:rFonts w:ascii="Times New Roman" w:eastAsia="Times New Roman" w:hAnsi="Times New Roman" w:cs="Times New Roman"/>
+          <w:sz w:val="24"/>
+          <w:szCs w:val="24"/>
+          <w:lang w:val="pt-BR" w:eastAsia="pt-BR"/>
+        </w:rPr>
+      </w:pPr>
+    </w:p>
+    <w:p>
+      <w:pPr>
+        <w:spacing w:after="0" w:line="240" w:lineRule="auto"/>
+        <w:jc w:val="both"/>
+        <w:rPr>
+          <w:rFonts w:ascii="Times New Roman" w:eastAsia="Times New Roman" w:hAnsi="Times New Roman" w:cs="Times New Roman"/>
+          <w:sz w:val="24"/>
+          <w:szCs w:val="24"/>
+          <w:lang w:val="pt-BR" w:eastAsia="pt-BR"/>
+        </w:rPr>
+      </w:pPr>
+    </w:p>
+    <w:p>
+      <w:pPr>
+        <w:spacing w:after="0" w:line="240" w:lineRule="auto"/>
+        <w:jc w:val="both"/>
+        <w:rPr>
+          <w:rFonts w:ascii="Times New Roman" w:eastAsia="Times New Roman" w:hAnsi="Times New Roman" w:cs="Times New Roman"/>
+          <w:sz w:val="24"/>
+          <w:szCs w:val="24"/>
+          <w:lang w:val="pt-BR" w:eastAsia="pt-BR"/>
+        </w:rPr>
+      </w:pPr>
+    </w:p>
+    <w:p>
+      <w:pPr>
+        <w:spacing w:after="0" w:line="240" w:lineRule="auto"/>
+        <w:jc w:val="both"/>
+        <w:rPr>
+          <w:rFonts w:ascii="Times New Roman" w:eastAsia="Times New Roman" w:hAnsi="Times New Roman" w:cs="Times New Roman"/>
+          <w:sz w:val="24"/>
+          <w:szCs w:val="24"/>
+          <w:lang w:val="pt-BR" w:eastAsia="pt-BR"/>
+        </w:rPr>
+      </w:pPr>
+    </w:p>
+    <w:p>
+      <w:pPr>
+        <w:spacing w:after="0" w:line="240" w:lineRule="auto"/>
+        <w:jc w:val="both"/>
+        <w:rPr>
+          <w:rFonts w:ascii="Times New Roman" w:eastAsia="Times New Roman" w:hAnsi="Times New Roman" w:cs="Times New Roman"/>
+          <w:sz w:val="24"/>
+          <w:szCs w:val="24"/>
+          <w:lang w:val="pt-BR" w:eastAsia="pt-BR"/>
+        </w:rPr>
+      </w:pPr>
+    </w:p>
+    <w:p>
+      <w:pPr>
+        <w:spacing w:after="0" w:line="240" w:lineRule="auto"/>
+        <w:jc w:val="both"/>
+        <w:rPr>
+          <w:rFonts w:ascii="Times New Roman" w:eastAsia="Times New Roman" w:hAnsi="Times New Roman" w:cs="Times New Roman"/>
+          <w:sz w:val="24"/>
+          <w:szCs w:val="24"/>
+          <w:lang w:val="pt-BR" w:eastAsia="pt-BR"/>
+        </w:rPr>
+      </w:pPr>
+    </w:p>
+    <w:p>
+      <w:pPr>
+        <w:spacing w:after="0" w:line="240" w:lineRule="auto"/>
+        <w:jc w:val="both"/>
+        <w:rPr>
+          <w:rFonts w:ascii="Times New Roman" w:eastAsia="Times New Roman" w:hAnsi="Times New Roman" w:cs="Times New Roman"/>
+          <w:sz w:val="24"/>
+          <w:szCs w:val="24"/>
+          <w:lang w:val="pt-BR" w:eastAsia="pt-BR"/>
+        </w:rPr>
+      </w:pPr>
+    </w:p>
+    <w:p>
+      <w:pPr>
+        <w:spacing w:after="0" w:line="240" w:lineRule="auto"/>
+        <w:jc w:val="both"/>
+        <w:rPr>
+          <w:rFonts w:ascii="Times New Roman" w:eastAsia="Times New Roman" w:hAnsi="Times New Roman" w:cs="Times New Roman"/>
+          <w:sz w:val="24"/>
+          <w:szCs w:val="24"/>
+          <w:lang w:val="pt-BR" w:eastAsia="pt-BR"/>
+        </w:rPr>
+      </w:pPr>
+    </w:p>
+    <w:p>
+      <w:pPr>
+        <w:spacing w:after="0" w:line="240" w:lineRule="auto"/>
+        <w:jc w:val="both"/>
+        <w:rPr>
+          <w:rFonts w:ascii="Times New Roman" w:eastAsia="Times New Roman" w:hAnsi="Times New Roman" w:cs="Times New Roman"/>
+          <w:sz w:val="24"/>
+          <w:szCs w:val="24"/>
+          <w:lang w:val="pt-BR" w:eastAsia="pt-BR"/>
+        </w:rPr>
+      </w:pPr>
+    </w:p>
+    <w:p>
+      <w:pPr>
+        <w:spacing w:after="0" w:line="240" w:lineRule="auto"/>
+        <w:jc w:val="both"/>
+        <w:rPr>
+          <w:rFonts w:ascii="Times New Roman" w:eastAsia="Times New Roman" w:hAnsi="Times New Roman" w:cs="Times New Roman"/>
+          <w:sz w:val="24"/>
+          <w:szCs w:val="24"/>
+          <w:lang w:val="pt-BR" w:eastAsia="pt-BR"/>
+        </w:rPr>
+      </w:pPr>
+    </w:p>
+    <w:p>
+      <w:pPr>
+        <w:spacing w:after="0" w:line="240" w:lineRule="auto"/>
+        <w:jc w:val="both"/>
+        <w:rPr>
+          <w:rFonts w:ascii="Times New Roman" w:eastAsia="Times New Roman" w:hAnsi="Times New Roman" w:cs="Times New Roman"/>
+          <w:sz w:val="24"/>
+          <w:szCs w:val="24"/>
+          <w:lang w:val="pt-BR" w:eastAsia="pt-BR"/>
+        </w:rPr>
+      </w:pPr>
+    </w:p>
+    <w:p>
+      <w:pPr>
+        <w:spacing w:after="0" w:line="240" w:lineRule="auto"/>
+        <w:jc w:val="both"/>
+        <w:rPr>
+          <w:rFonts w:ascii="Times New Roman" w:eastAsia="Times New Roman" w:hAnsi="Times New Roman" w:cs="Times New Roman"/>
+          <w:sz w:val="24"/>
+          <w:szCs w:val="24"/>
+          <w:lang w:val="pt-BR" w:eastAsia="pt-BR"/>
+        </w:rPr>
+      </w:pPr>
+    </w:p>
+    <w:p>
+      <w:pPr>
+        <w:spacing w:after="0" w:line="240" w:lineRule="auto"/>
+        <w:jc w:val="both"/>
+        <w:rPr>
+          <w:rFonts w:ascii="Times New Roman" w:eastAsia="Times New Roman" w:hAnsi="Times New Roman" w:cs="Times New Roman"/>
+          <w:sz w:val="24"/>
+          <w:szCs w:val="24"/>
+          <w:lang w:val="pt-BR" w:eastAsia="pt-BR"/>
+        </w:rPr>
+      </w:pPr>
+    </w:p>
+    <w:p>
+      <w:pPr>
+        <w:spacing w:after="0" w:line="240" w:lineRule="auto"/>
+        <w:jc w:val="both"/>
+        <w:rPr>
+          <w:rFonts w:ascii="Times New Roman" w:eastAsia="Times New Roman" w:hAnsi="Times New Roman" w:cs="Times New Roman"/>
+          <w:sz w:val="24"/>
+          <w:szCs w:val="24"/>
+          <w:lang w:val="pt-BR" w:eastAsia="pt-BR"/>
+        </w:rPr>
+      </w:pPr>
+    </w:p>
+    <w:p>
+      <w:pPr>
+        <w:spacing w:after="0" w:line="240" w:lineRule="auto"/>
+        <w:jc w:val="both"/>
+        <w:rPr>
+          <w:rFonts w:ascii="Times New Roman" w:eastAsia="Times New Roman" w:hAnsi="Times New Roman" w:cs="Times New Roman"/>
+          <w:sz w:val="24"/>
+          <w:szCs w:val="24"/>
+          <w:lang w:val="pt-BR" w:eastAsia="pt-BR"/>
+        </w:rPr>
+      </w:pPr>
+    </w:p>
+    <w:p>
+      <w:pPr>
+        <w:spacing w:after="0" w:line="240" w:lineRule="auto"/>
+        <w:jc w:val="both"/>
+        <w:rPr>
+          <w:rFonts w:ascii="Times New Roman" w:eastAsia="Times New Roman" w:hAnsi="Times New Roman" w:cs="Times New Roman"/>
+          <w:sz w:val="24"/>
+          <w:szCs w:val="24"/>
+          <w:lang w:val="pt-BR" w:eastAsia="pt-BR"/>
+        </w:rPr>
+      </w:pPr>
+    </w:p>
+    <w:p>
+      <w:pPr>
+        <w:spacing w:after="0" w:line="240" w:lineRule="auto"/>
+        <w:jc w:val="both"/>
+        <w:rPr>
+          <w:rFonts w:ascii="Times New Roman" w:eastAsia="Times New Roman" w:hAnsi="Times New Roman" w:cs="Times New Roman"/>
+          <w:sz w:val="24"/>
+          <w:szCs w:val="24"/>
+          <w:lang w:val="pt-BR" w:eastAsia="pt-BR"/>
+        </w:rPr>
+      </w:pPr>
+    </w:p>
+    <w:p>
+      <w:pPr>
+        <w:spacing w:after="0" w:line="240" w:lineRule="auto"/>
+        <w:jc w:val="both"/>
+        <w:rPr>
+          <w:rFonts w:ascii="Times New Roman" w:eastAsia="Times New Roman" w:hAnsi="Times New Roman" w:cs="Times New Roman"/>
+          <w:sz w:val="24"/>
+          <w:szCs w:val="24"/>
+          <w:lang w:val="pt-BR" w:eastAsia="pt-BR"/>
+        </w:rPr>
+      </w:pPr>
+    </w:p>
+    <w:p>
+      <w:pPr>
+        <w:spacing w:after="0" w:line="240" w:lineRule="auto"/>
+        <w:jc w:val="both"/>
+        <w:rPr>
+          <w:rFonts w:ascii="Times New Roman" w:eastAsia="Times New Roman" w:hAnsi="Times New Roman" w:cs="Times New Roman"/>
+          <w:sz w:val="24"/>
+          <w:szCs w:val="24"/>
+          <w:lang w:val="pt-BR" w:eastAsia="pt-BR"/>
+        </w:rPr>
+      </w:pPr>
+    </w:p>
+    <w:p>
+      <w:pPr>
+        <w:spacing w:after="0" w:line="240" w:lineRule="auto"/>
+        <w:jc w:val="both"/>
+        <w:rPr>
+          <w:rFonts w:ascii="Times New Roman" w:eastAsia="Times New Roman" w:hAnsi="Times New Roman" w:cs="Times New Roman"/>
+          <w:sz w:val="24"/>
+          <w:szCs w:val="24"/>
+          <w:lang w:val="pt-BR" w:eastAsia="pt-BR"/>
+        </w:rPr>
+      </w:pPr>
+    </w:p>
+    <w:p>
+      <w:pPr>
+        <w:spacing w:after="0" w:line="240" w:lineRule="auto"/>
+        <w:jc w:val="both"/>
+        <w:rPr>
+          <w:rFonts w:ascii="Times New Roman" w:eastAsia="Times New Roman" w:hAnsi="Times New Roman" w:cs="Times New Roman"/>
+          <w:sz w:val="24"/>
+          <w:szCs w:val="24"/>
+          <w:lang w:val="pt-BR" w:eastAsia="pt-BR"/>
+        </w:rPr>
+      </w:pPr>
+    </w:p>
+    <w:p>
+      <w:pPr>
+        <w:spacing w:after="0" w:line="240" w:lineRule="auto"/>
+        <w:jc w:val="both"/>
+        <w:rPr>
+          <w:rFonts w:ascii="Times New Roman" w:eastAsia="Times New Roman" w:hAnsi="Times New Roman" w:cs="Times New Roman"/>
+          <w:sz w:val="24"/>
+          <w:szCs w:val="24"/>
+          <w:lang w:val="pt-BR" w:eastAsia="pt-BR"/>
+        </w:rPr>
+      </w:pPr>
+    </w:p>
+    <w:p>
+      <w:pPr>
+        <w:spacing w:after="0" w:line="240" w:lineRule="auto"/>
+        <w:jc w:val="both"/>
+        <w:rPr>
+          <w:rFonts w:ascii="Times New Roman" w:eastAsia="Times New Roman" w:hAnsi="Times New Roman" w:cs="Times New Roman"/>
+          <w:sz w:val="24"/>
+          <w:szCs w:val="24"/>
+          <w:lang w:val="pt-BR" w:eastAsia="pt-BR"/>
+        </w:rPr>
+      </w:pPr>
+    </w:p>
+    <w:p>
+      <w:pPr>
+        <w:spacing w:after="0" w:line="240" w:lineRule="auto"/>
+        <w:jc w:val="both"/>
+        <w:rPr>
+          <w:rFonts w:ascii="Times New Roman" w:eastAsia="Times New Roman" w:hAnsi="Times New Roman" w:cs="Times New Roman"/>
+          <w:sz w:val="24"/>
+          <w:szCs w:val="24"/>
+          <w:lang w:val="pt-BR" w:eastAsia="pt-BR"/>
+        </w:rPr>
+      </w:pPr>
+    </w:p>
+    <w:p>
+      <w:pPr>
+        <w:spacing w:after="0" w:line="240" w:lineRule="auto"/>
+        <w:jc w:val="both"/>
+        <w:rPr>
+          <w:rFonts w:ascii="Times New Roman" w:eastAsia="Times New Roman" w:hAnsi="Times New Roman" w:cs="Times New Roman"/>
+          <w:sz w:val="24"/>
+          <w:szCs w:val="24"/>
+          <w:lang w:val="pt-BR" w:eastAsia="pt-BR"/>
+        </w:rPr>
+      </w:pPr>
+    </w:p>
+    <w:p>
+      <w:pPr>
+        <w:spacing w:after="0" w:line="240" w:lineRule="auto"/>
+        <w:jc w:val="both"/>
+        <w:rPr>
+          <w:rFonts w:ascii="Times New Roman" w:eastAsia="Times New Roman" w:hAnsi="Times New Roman" w:cs="Times New Roman"/>
+          <w:sz w:val="24"/>
+          <w:szCs w:val="24"/>
+          <w:lang w:val="pt-BR" w:eastAsia="pt-BR"/>
+        </w:rPr>
+      </w:pPr>
+    </w:p>
+    <w:p>
+      <w:pPr>
+        <w:spacing w:after="0" w:line="240" w:lineRule="auto"/>
+        <w:jc w:val="both"/>
+        <w:rPr>
+          <w:rFonts w:ascii="Times New Roman" w:eastAsia="Times New Roman" w:hAnsi="Times New Roman" w:cs="Times New Roman"/>
+          <w:sz w:val="24"/>
+          <w:szCs w:val="24"/>
+          <w:lang w:val="pt-BR" w:eastAsia="pt-BR"/>
+        </w:rPr>
+      </w:pPr>
+    </w:p>
+    <w:p>
+      <w:pPr>
+        <w:jc w:val="both"/>
+        <w:rPr>
+          <w:lang w:val="pt-BR"/>
+        </w:rPr>
+      </w:pPr>
+      <w:r>
+        <w:rPr>
+          <w:lang w:val="pt-BR"/>
+        </w:rPr>
+        <w:lastRenderedPageBreak/>
+        <w:t>INTERPRETADOR DA LINGUAGEM D+</w:t>
+      </w:r>
+    </w:p>
+    <w:p>
+      <w:pPr>
+        <w:jc w:val="both"/>
+        <w:rPr>
+          <w:rFonts w:ascii="Arial" w:hAnsi="Arial" w:cs="Arial"/>
+          <w:sz w:val="24"/>
+          <w:szCs w:val="24"/>
+          <w:lang w:val="pt-BR"/>
+        </w:rPr>
+      </w:pPr>
+      <w:r>
+        <w:rPr>
+          <w:rFonts w:ascii="Arial" w:hAnsi="Arial" w:cs="Arial"/>
+          <w:sz w:val="24"/>
+          <w:szCs w:val="24"/>
+          <w:lang w:val="pt-BR"/>
+        </w:rPr>
+        <w:t>O interpretador da linguagem D+ é um software</w:t>
+      </w:r>
+      <w:r>
+        <w:rPr>
+          <w:rFonts w:ascii="Arial" w:hAnsi="Arial" w:cs="Arial"/>
+          <w:sz w:val="24"/>
+          <w:szCs w:val="24"/>
+          <w:lang w:val="pt-BR"/>
+        </w:rPr>
+        <w:t xml:space="preserve"> proposto e desenvolvido por</w:t>
+      </w:r>
+      <w:r>
+        <w:rPr>
+          <w:rFonts w:ascii="Arial" w:hAnsi="Arial" w:cs="Arial"/>
+          <w:sz w:val="24"/>
+          <w:szCs w:val="24"/>
+          <w:lang w:val="pt-BR"/>
+        </w:rPr>
+        <w:t xml:space="preserve"> Gabriel Ribeiro</w:t>
+      </w:r>
+      <w:r>
+        <w:rPr>
+          <w:rFonts w:ascii="Arial" w:hAnsi="Arial" w:cs="Arial"/>
+          <w:sz w:val="24"/>
+          <w:szCs w:val="24"/>
+          <w:lang w:val="pt-BR"/>
+        </w:rPr>
+        <w:t xml:space="preserve"> (2019)</w:t>
+      </w:r>
+      <w:r>
+        <w:rPr>
+          <w:rFonts w:ascii="Arial" w:hAnsi="Arial" w:cs="Arial"/>
+          <w:sz w:val="24"/>
+          <w:szCs w:val="24"/>
+          <w:lang w:val="pt-BR"/>
+        </w:rPr>
+        <w:t>.</w:t>
+      </w:r>
+      <w:r>
+        <w:rPr>
+          <w:rFonts w:ascii="Arial" w:hAnsi="Arial" w:cs="Arial"/>
+          <w:sz w:val="24"/>
+          <w:szCs w:val="24"/>
+          <w:lang w:val="pt-BR"/>
+        </w:rPr>
+        <w:t xml:space="preserve"> Ribeiro </w:t>
+      </w:r>
+      <w:r>
+        <w:rPr>
+          <w:rFonts w:ascii="Arial" w:hAnsi="Arial" w:cs="Arial"/>
+          <w:sz w:val="24"/>
+          <w:szCs w:val="24"/>
+          <w:lang w:val="pt-BR"/>
+        </w:rPr>
+        <w:t>enfa</w:t>
+      </w:r>
+      <w:r>
+        <w:rPr>
+          <w:rFonts w:ascii="Arial" w:hAnsi="Arial" w:cs="Arial"/>
+          <w:sz w:val="24"/>
+          <w:szCs w:val="24"/>
+          <w:lang w:val="pt-BR"/>
+        </w:rPr>
+        <w:t xml:space="preserve">tiza em seu projeto </w:t>
+      </w:r>
+      <w:r>
+        <w:rPr>
+          <w:rFonts w:ascii="Arial" w:hAnsi="Arial" w:cs="Arial"/>
+          <w:sz w:val="24"/>
+          <w:szCs w:val="24"/>
+          <w:lang w:val="pt-BR"/>
+        </w:rPr>
+        <w:t>a dificuldade de aprendizagem</w:t>
+      </w:r>
+      <w:r>
+        <w:rPr>
+          <w:rFonts w:ascii="Arial" w:hAnsi="Arial" w:cs="Arial"/>
+          <w:sz w:val="24"/>
+          <w:szCs w:val="24"/>
+          <w:lang w:val="pt-BR"/>
+        </w:rPr>
+        <w:t xml:space="preserve"> dos alunos</w:t>
+      </w:r>
+      <w:r>
+        <w:rPr>
+          <w:rFonts w:ascii="Arial" w:hAnsi="Arial" w:cs="Arial"/>
+          <w:sz w:val="24"/>
+          <w:szCs w:val="24"/>
+          <w:lang w:val="pt-BR"/>
+        </w:rPr>
+        <w:t xml:space="preserve"> da disciplina de compiladores no Bacharelado em Ciência da Computação</w:t>
+      </w:r>
+      <w:r>
+        <w:rPr>
+          <w:rFonts w:ascii="Arial" w:hAnsi="Arial" w:cs="Arial"/>
+          <w:sz w:val="24"/>
+          <w:szCs w:val="24"/>
+          <w:lang w:val="pt-BR"/>
+        </w:rPr>
+        <w:t xml:space="preserve">, ele descreve a matéria como muito abrangente e profunda. </w:t>
+      </w:r>
+      <w:r>
+        <w:rPr>
+          <w:rFonts w:ascii="Arial" w:hAnsi="Arial" w:cs="Arial"/>
+          <w:sz w:val="24"/>
+          <w:szCs w:val="24"/>
+          <w:lang w:val="pt-BR"/>
+        </w:rPr>
+        <w:t xml:space="preserve">Em sua pesquisa, o mesmo </w:t>
+      </w:r>
+      <w:r>
+        <w:rPr>
+          <w:rFonts w:ascii="Arial" w:hAnsi="Arial" w:cs="Arial"/>
+          <w:sz w:val="24"/>
+          <w:szCs w:val="24"/>
+          <w:lang w:val="pt-BR"/>
+        </w:rPr>
+        <w:t>iden</w:t>
+      </w:r>
+      <w:r>
+        <w:rPr>
+          <w:rFonts w:ascii="Arial" w:hAnsi="Arial" w:cs="Arial"/>
+          <w:sz w:val="24"/>
+          <w:szCs w:val="24"/>
+          <w:lang w:val="pt-BR"/>
+        </w:rPr>
+        <w:t xml:space="preserve">tificou </w:t>
+      </w:r>
+      <w:r>
+        <w:rPr>
+          <w:rFonts w:ascii="Arial" w:hAnsi="Arial" w:cs="Arial"/>
+          <w:sz w:val="24"/>
+          <w:szCs w:val="24"/>
+          <w:lang w:val="pt-BR"/>
+        </w:rPr>
+        <w:t>que mais que a metade dos estudantes de compiladores tem grande dif</w:t>
+      </w:r>
+      <w:r>
+        <w:rPr>
+          <w:rFonts w:ascii="Arial" w:hAnsi="Arial" w:cs="Arial"/>
+          <w:sz w:val="24"/>
+          <w:szCs w:val="24"/>
+          <w:lang w:val="pt-BR"/>
+        </w:rPr>
+        <w:t>iculdade de aprender a matéria.</w:t>
+      </w:r>
+    </w:p>
+    <w:p>
+      <w:pPr>
+        <w:jc w:val="both"/>
+        <w:rPr>
+          <w:rFonts w:ascii="Arial" w:hAnsi="Arial" w:cs="Arial"/>
+          <w:sz w:val="24"/>
+          <w:szCs w:val="24"/>
+          <w:lang w:val="pt-BR"/>
+        </w:rPr>
+      </w:pPr>
+      <w:r>
+        <w:rPr>
+          <w:rFonts w:ascii="Arial" w:hAnsi="Arial" w:cs="Arial"/>
+          <w:sz w:val="24"/>
+          <w:szCs w:val="24"/>
+          <w:lang w:val="pt-BR"/>
+        </w:rPr>
+        <w:t>Visto o problema da aprendizagem dos estudantes</w:t>
+      </w:r>
+      <w:r>
+        <w:rPr>
+          <w:rFonts w:ascii="Arial" w:hAnsi="Arial" w:cs="Arial"/>
+          <w:sz w:val="24"/>
+          <w:szCs w:val="24"/>
+          <w:lang w:val="pt-BR"/>
+        </w:rPr>
+        <w:t xml:space="preserve">, Ribeiro desenvolveu </w:t>
+      </w:r>
+      <w:r>
+        <w:rPr>
+          <w:rFonts w:ascii="Arial" w:hAnsi="Arial" w:cs="Arial"/>
+          <w:sz w:val="24"/>
+          <w:szCs w:val="24"/>
+          <w:lang w:val="pt-BR"/>
+        </w:rPr>
+        <w:t xml:space="preserve">um software integrado a </w:t>
+      </w:r>
+      <w:r>
+        <w:rPr>
+          <w:rFonts w:ascii="Arial" w:hAnsi="Arial" w:cs="Arial"/>
+          <w:sz w:val="24"/>
+          <w:szCs w:val="24"/>
+          <w:lang w:val="pt-BR"/>
+        </w:rPr>
+        <w:t xml:space="preserve">uma interface </w:t>
+      </w:r>
+      <w:r>
+        <w:rPr>
+          <w:rFonts w:ascii="Arial" w:hAnsi="Arial" w:cs="Arial"/>
+          <w:sz w:val="24"/>
+          <w:szCs w:val="24"/>
+          <w:lang w:val="pt-BR"/>
+        </w:rPr>
+        <w:t>com</w:t>
+      </w:r>
+      <w:r>
+        <w:rPr>
+          <w:rFonts w:ascii="Arial" w:hAnsi="Arial" w:cs="Arial"/>
+          <w:sz w:val="24"/>
+          <w:szCs w:val="24"/>
+          <w:lang w:val="pt-BR"/>
+        </w:rPr>
+        <w:t xml:space="preserve"> o intuito de amenizar a dificuldade dos alunos no aprendizado e auxilia-los</w:t>
+      </w:r>
+      <w:r>
+        <w:rPr>
+          <w:rFonts w:ascii="Arial" w:hAnsi="Arial" w:cs="Arial"/>
+          <w:sz w:val="24"/>
+          <w:szCs w:val="24"/>
+          <w:lang w:val="pt-BR"/>
+        </w:rPr>
+        <w:t xml:space="preserve"> na absor</w:t>
+      </w:r>
+      <w:r>
+        <w:rPr>
+          <w:rFonts w:ascii="Arial" w:hAnsi="Arial" w:cs="Arial"/>
+          <w:sz w:val="24"/>
+          <w:szCs w:val="24"/>
+          <w:lang w:val="pt-BR"/>
+        </w:rPr>
+        <w:t>ção do conteúdo de compiladores.</w:t>
+      </w:r>
+      <w:r>
+        <w:rPr>
+          <w:rFonts w:ascii="Arial" w:hAnsi="Arial" w:cs="Arial"/>
+          <w:sz w:val="24"/>
+          <w:szCs w:val="24"/>
+          <w:lang w:val="pt-BR"/>
+        </w:rPr>
+        <w:t xml:space="preserve"> O software consiste em uma</w:t>
+      </w:r>
+      <w:r>
+        <w:rPr>
+          <w:rFonts w:ascii="Arial" w:hAnsi="Arial" w:cs="Arial"/>
+          <w:sz w:val="24"/>
+          <w:szCs w:val="24"/>
+          <w:lang w:val="pt-BR"/>
+        </w:rPr>
+        <w:t xml:space="preserve"> interface de fácil utilização</w:t>
+      </w:r>
+      <w:r>
+        <w:rPr>
+          <w:rFonts w:ascii="Arial" w:hAnsi="Arial" w:cs="Arial"/>
+          <w:sz w:val="24"/>
+          <w:szCs w:val="24"/>
+          <w:lang w:val="pt-BR"/>
+        </w:rPr>
+        <w:t>, onde o usuário digita um código em D+ ao lado esquerdo da tela</w:t>
+      </w:r>
+      <w:r>
+        <w:rPr>
+          <w:rFonts w:ascii="Arial" w:hAnsi="Arial" w:cs="Arial"/>
+          <w:sz w:val="24"/>
+          <w:szCs w:val="24"/>
+          <w:lang w:val="pt-BR"/>
+        </w:rPr>
+        <w:t>, que é compilado após apertar um botão de executar,</w:t>
+      </w:r>
+      <w:r>
+        <w:rPr>
+          <w:rFonts w:ascii="Arial" w:hAnsi="Arial" w:cs="Arial"/>
+          <w:sz w:val="24"/>
+          <w:szCs w:val="24"/>
+          <w:lang w:val="pt-BR"/>
+        </w:rPr>
+        <w:t xml:space="preserve"> e ao lado direito</w:t>
+      </w:r>
+      <w:r>
+        <w:rPr>
+          <w:rFonts w:ascii="Arial" w:hAnsi="Arial" w:cs="Arial"/>
+          <w:sz w:val="24"/>
+          <w:szCs w:val="24"/>
+          <w:lang w:val="pt-BR"/>
+        </w:rPr>
+        <w:t xml:space="preserve"> da tela são geradas algumas partes do processo de compilação: </w:t>
+      </w:r>
+      <w:r>
+        <w:rPr>
+          <w:rFonts w:ascii="Arial" w:hAnsi="Arial" w:cs="Arial"/>
+          <w:sz w:val="24"/>
+          <w:szCs w:val="24"/>
+          <w:lang w:val="pt-BR"/>
+        </w:rPr>
+        <w:t xml:space="preserve">a análise léxica, a análise sintática e </w:t>
+      </w:r>
+      <w:r>
+        <w:rPr>
+          <w:rFonts w:ascii="Arial" w:hAnsi="Arial" w:cs="Arial"/>
+          <w:sz w:val="24"/>
+          <w:szCs w:val="24"/>
+          <w:lang w:val="pt-BR"/>
+        </w:rPr>
+        <w:t xml:space="preserve">a </w:t>
+      </w:r>
+      <w:r>
+        <w:rPr>
+          <w:rFonts w:ascii="Arial" w:hAnsi="Arial" w:cs="Arial"/>
+          <w:sz w:val="24"/>
+          <w:szCs w:val="24"/>
+          <w:lang w:val="pt-BR"/>
+        </w:rPr>
+        <w:t>tabela de símbolos.</w:t>
+      </w:r>
+    </w:p>
+    <w:p>
+      <w:pPr>
+        <w:autoSpaceDE w:val="0"/>
+        <w:autoSpaceDN w:val="0"/>
+        <w:adjustRightInd w:val="0"/>
+        <w:spacing w:after="0" w:line="240" w:lineRule="auto"/>
+        <w:rPr>
+          <w:rFonts w:ascii="NimbusSanL-Regu" w:hAnsi="NimbusSanL-Regu" w:cs="NimbusSanL-Regu"/>
+          <w:sz w:val="24"/>
+          <w:szCs w:val="24"/>
+          <w:lang w:val="pt-BR"/>
+        </w:rPr>
+      </w:pPr>
+      <w:r>
+        <w:rPr>
+          <w:rFonts w:ascii="Arial" w:hAnsi="Arial" w:cs="Arial"/>
+          <w:sz w:val="24"/>
+          <w:szCs w:val="24"/>
+          <w:lang w:val="pt-BR"/>
+        </w:rPr>
+        <w:t>A análise léxica é demonstrada com um autômato finito que contém todos os autômatos possíveis para a linguagem D+, que após a compilação do código digitado pelo usuário são pintados os autômatos que aquele código teria feito. A análise sintática é represent</w:t>
+      </w:r>
+      <w:r>
+        <w:rPr>
+          <w:rFonts w:ascii="Arial" w:hAnsi="Arial" w:cs="Arial"/>
+          <w:sz w:val="24"/>
+          <w:szCs w:val="24"/>
+          <w:lang w:val="pt-BR"/>
+        </w:rPr>
+        <w:t>ada por uma árvore sintática. E</w:t>
+      </w:r>
+      <w:r>
+        <w:rPr>
+          <w:rFonts w:ascii="Arial" w:hAnsi="Arial" w:cs="Arial"/>
+          <w:sz w:val="24"/>
+          <w:szCs w:val="24"/>
+          <w:lang w:val="pt-BR"/>
+        </w:rPr>
+        <w:t xml:space="preserve"> a tabela de símbolos </w:t>
+      </w:r>
+      <w:r>
+        <w:rPr>
+          <w:rFonts w:ascii="NimbusSanL-Regu" w:hAnsi="NimbusSanL-Regu" w:cs="NimbusSanL-Regu"/>
+          <w:sz w:val="24"/>
+          <w:szCs w:val="24"/>
+          <w:lang w:val="pt-BR"/>
+        </w:rPr>
+        <w:t>mostra ao</w:t>
+      </w:r>
+      <w:r>
+        <w:rPr>
+          <w:rFonts w:ascii="NimbusSanL-Regu" w:hAnsi="NimbusSanL-Regu" w:cs="NimbusSanL-Regu"/>
+          <w:sz w:val="24"/>
+          <w:szCs w:val="24"/>
+          <w:lang w:val="pt-BR"/>
+        </w:rPr>
+        <w:t xml:space="preserve"> usuário</w:t>
+      </w:r>
+      <w:r>
+        <w:rPr>
+          <w:rFonts w:ascii="NimbusSanL-Regu" w:hAnsi="NimbusSanL-Regu" w:cs="NimbusSanL-Regu"/>
+          <w:sz w:val="24"/>
+          <w:szCs w:val="24"/>
+          <w:lang w:val="pt-BR"/>
+        </w:rPr>
+        <w:t xml:space="preserve">, os identificadores </w:t>
+      </w:r>
+      <w:r>
+        <w:rPr>
+          <w:rFonts w:ascii="NimbusSanL-Regu" w:hAnsi="NimbusSanL-Regu" w:cs="NimbusSanL-Regu"/>
+          <w:sz w:val="24"/>
+          <w:szCs w:val="24"/>
+          <w:lang w:val="pt-BR"/>
+        </w:rPr>
+        <w:t>localiz</w:t>
+      </w:r>
+      <w:r>
+        <w:rPr>
+          <w:rFonts w:ascii="NimbusSanL-Regu" w:hAnsi="NimbusSanL-Regu" w:cs="NimbusSanL-Regu"/>
+          <w:sz w:val="24"/>
+          <w:szCs w:val="24"/>
+          <w:lang w:val="pt-BR"/>
+        </w:rPr>
+        <w:t xml:space="preserve">ados pelo interpretador e traz </w:t>
+      </w:r>
+      <w:r>
+        <w:rPr>
+          <w:rFonts w:ascii="NimbusSanL-Regu" w:hAnsi="NimbusSanL-Regu" w:cs="NimbusSanL-Regu"/>
+          <w:sz w:val="24"/>
+          <w:szCs w:val="24"/>
+          <w:lang w:val="pt-BR"/>
+        </w:rPr>
+        <w:t>informações</w:t>
+      </w:r>
+      <w:r>
+        <w:rPr>
+          <w:rFonts w:ascii="NimbusSanL-Regu" w:hAnsi="NimbusSanL-Regu" w:cs="NimbusSanL-Regu"/>
+          <w:sz w:val="24"/>
+          <w:szCs w:val="24"/>
+          <w:lang w:val="pt-BR"/>
+        </w:rPr>
+        <w:t xml:space="preserve"> que auxiliem na compreensão de cada palavra inserida no código.</w:t>
+      </w:r>
+    </w:p>
+    <w:p>
+      <w:pPr>
+        <w:autoSpaceDE w:val="0"/>
+        <w:autoSpaceDN w:val="0"/>
+        <w:adjustRightInd w:val="0"/>
+        <w:spacing w:after="0" w:line="240" w:lineRule="auto"/>
+        <w:rPr>
+          <w:rFonts w:ascii="NimbusSanL-Regu" w:hAnsi="NimbusSanL-Regu" w:cs="NimbusSanL-Regu"/>
+          <w:sz w:val="24"/>
+          <w:szCs w:val="24"/>
+          <w:lang w:val="pt-BR"/>
+        </w:rPr>
+      </w:pPr>
+    </w:p>
+    <w:p>
+      <w:pPr>
+        <w:autoSpaceDE w:val="0"/>
+        <w:autoSpaceDN w:val="0"/>
+        <w:adjustRightInd w:val="0"/>
+        <w:spacing w:after="0" w:line="240" w:lineRule="auto"/>
+        <w:rPr>
+          <w:rFonts w:ascii="NimbusSanL-Regu" w:hAnsi="NimbusSanL-Regu" w:cs="NimbusSanL-Regu"/>
+          <w:sz w:val="24"/>
+          <w:szCs w:val="24"/>
+          <w:lang w:val="pt-BR"/>
+        </w:rPr>
+      </w:pPr>
+      <w:r>
+        <w:rPr>
+          <w:rFonts w:ascii="Arial" w:hAnsi="Arial" w:cs="Arial"/>
+          <w:sz w:val="24"/>
+          <w:szCs w:val="24"/>
+          <w:lang w:val="pt-BR"/>
+        </w:rPr>
+        <w:t>As tecnologias usadas para o desenvolvimento do interpretador de D+ foram a</w:t>
+      </w:r>
+      <w:r>
+        <w:rPr>
+          <w:rFonts w:ascii="NimbusSanL-Regu" w:hAnsi="NimbusSanL-Regu" w:cs="NimbusSanL-Regu"/>
+          <w:sz w:val="24"/>
+          <w:szCs w:val="24"/>
+          <w:lang w:val="pt-BR"/>
+        </w:rPr>
+        <w:t xml:space="preserve"> </w:t>
+      </w:r>
+      <w:r>
+        <w:rPr>
+          <w:rFonts w:ascii="NimbusSanL-Regu" w:hAnsi="NimbusSanL-Regu" w:cs="NimbusSanL-Regu"/>
+          <w:sz w:val="24"/>
+          <w:szCs w:val="24"/>
+          <w:lang w:val="pt-BR"/>
+        </w:rPr>
+        <w:t>linguagem</w:t>
+      </w:r>
+      <w:r>
+        <w:rPr>
+          <w:rFonts w:ascii="NimbusSanL-Regu" w:hAnsi="NimbusSanL-Regu" w:cs="NimbusSanL-Regu"/>
+          <w:sz w:val="24"/>
+          <w:szCs w:val="24"/>
+          <w:lang w:val="pt-BR"/>
+        </w:rPr>
+        <w:t xml:space="preserve"> de programação C++ para a codificação do compilador, QT </w:t>
+      </w:r>
+      <w:proofErr w:type="spellStart"/>
+      <w:r>
+        <w:rPr>
+          <w:rFonts w:ascii="NimbusSanL-Regu" w:hAnsi="NimbusSanL-Regu" w:cs="NimbusSanL-Regu"/>
+          <w:sz w:val="24"/>
+          <w:szCs w:val="24"/>
+          <w:lang w:val="pt-BR"/>
+        </w:rPr>
+        <w:t>Creator</w:t>
+      </w:r>
+      <w:proofErr w:type="spellEnd"/>
+      <w:r>
+        <w:rPr>
+          <w:rFonts w:ascii="NimbusSanL-Regu" w:hAnsi="NimbusSanL-Regu" w:cs="NimbusSanL-Regu"/>
+          <w:sz w:val="24"/>
+          <w:szCs w:val="24"/>
+          <w:lang w:val="pt-BR"/>
+        </w:rPr>
+        <w:t xml:space="preserve"> para criação da interface e</w:t>
+      </w:r>
+      <w:r>
+        <w:rPr>
+          <w:rFonts w:ascii="NimbusSanL-Regu" w:hAnsi="NimbusSanL-Regu" w:cs="NimbusSanL-Regu"/>
+          <w:sz w:val="24"/>
+          <w:szCs w:val="24"/>
+          <w:lang w:val="pt-BR"/>
+        </w:rPr>
+        <w:t xml:space="preserve"> JFLAP</w:t>
+      </w:r>
+      <w:r>
+        <w:rPr>
+          <w:rFonts w:ascii="NimbusSanL-Regu" w:hAnsi="NimbusSanL-Regu" w:cs="NimbusSanL-Regu"/>
+          <w:sz w:val="24"/>
+          <w:szCs w:val="24"/>
+          <w:lang w:val="pt-BR"/>
+        </w:rPr>
+        <w:t xml:space="preserve"> para a criação dos autômatos </w:t>
+      </w:r>
+      <w:r>
+        <w:rPr>
+          <w:rFonts w:ascii="NimbusSanL-Regu" w:hAnsi="NimbusSanL-Regu" w:cs="NimbusSanL-Regu"/>
+          <w:sz w:val="24"/>
+          <w:szCs w:val="24"/>
+          <w:lang w:val="pt-BR"/>
+        </w:rPr>
+        <w:t>finitos</w:t>
+      </w:r>
+      <w:r>
+        <w:rPr>
+          <w:rFonts w:ascii="NimbusSanL-Regu" w:hAnsi="NimbusSanL-Regu" w:cs="NimbusSanL-Regu"/>
+          <w:sz w:val="24"/>
+          <w:szCs w:val="24"/>
+          <w:lang w:val="pt-BR"/>
+        </w:rPr>
+        <w:t xml:space="preserve">. </w:t>
+      </w:r>
+    </w:p>
+    <w:p>
+      <w:pPr>
+        <w:autoSpaceDE w:val="0"/>
+        <w:autoSpaceDN w:val="0"/>
+        <w:adjustRightInd w:val="0"/>
+        <w:spacing w:after="0" w:line="240" w:lineRule="auto"/>
+        <w:rPr>
+          <w:rFonts w:ascii="NimbusSanL-Regu" w:hAnsi="NimbusSanL-Regu" w:cs="NimbusSanL-Regu"/>
+          <w:sz w:val="24"/>
+          <w:szCs w:val="24"/>
+          <w:lang w:val="pt-BR"/>
+        </w:rPr>
+      </w:pPr>
+    </w:p>
+    <w:p>
+      <w:pPr>
+        <w:pStyle w:val="ListParagraph"/>
+        <w:numPr>
+          <w:ilvl w:val="0"/>
+          <w:numId w:val="2"/>
+        </w:numPr>
+        <w:jc w:val="both"/>
+        <w:rPr>
+          <w:lang w:val="pt-BR"/>
+        </w:rPr>
+      </w:pPr>
+      <w:proofErr w:type="gramStart"/>
+      <w:r>
+        <w:rPr>
+          <w:lang w:val="pt-BR"/>
+        </w:rPr>
+        <w:t>a</w:t>
+      </w:r>
+      <w:proofErr w:type="gramEnd"/>
+      <w:r>
+        <w:rPr>
+          <w:lang w:val="pt-BR"/>
+        </w:rPr>
+        <w:t xml:space="preserve"> motivação é a dificuldade da matéria de compiladores</w:t>
+      </w:r>
+    </w:p>
+    <w:p>
+      <w:pPr>
+        <w:pStyle w:val="ListParagraph"/>
+        <w:numPr>
+          <w:ilvl w:val="0"/>
+          <w:numId w:val="2"/>
+        </w:numPr>
+        <w:jc w:val="both"/>
+        <w:rPr>
+          <w:lang w:val="pt-BR"/>
+        </w:rPr>
+      </w:pPr>
+      <w:proofErr w:type="gramStart"/>
+      <w:r>
+        <w:rPr>
+          <w:lang w:val="pt-BR"/>
+        </w:rPr>
+        <w:t>o</w:t>
+      </w:r>
+      <w:proofErr w:type="gramEnd"/>
+      <w:r>
+        <w:rPr>
+          <w:lang w:val="pt-BR"/>
+        </w:rPr>
+        <w:t xml:space="preserve"> projeto consiste numa interface gráfica que mostra a análise léxica e sintática do processo de compilação</w:t>
+      </w:r>
+    </w:p>
+    <w:p>
+      <w:pPr>
+        <w:pStyle w:val="ListParagraph"/>
+        <w:numPr>
+          <w:ilvl w:val="0"/>
+          <w:numId w:val="2"/>
+        </w:numPr>
+        <w:jc w:val="both"/>
+        <w:rPr>
+          <w:lang w:val="pt-BR"/>
+        </w:rPr>
+      </w:pPr>
+      <w:proofErr w:type="gramStart"/>
+      <w:r>
+        <w:rPr>
+          <w:lang w:val="pt-BR"/>
+        </w:rPr>
+        <w:t>o</w:t>
+      </w:r>
+      <w:proofErr w:type="gramEnd"/>
+      <w:r>
+        <w:rPr>
+          <w:lang w:val="pt-BR"/>
+        </w:rPr>
+        <w:t xml:space="preserve"> software compila o código e depois o processo de forma visual </w:t>
+      </w:r>
+    </w:p>
+    <w:p>
+      <w:pPr>
+        <w:pStyle w:val="ListParagraph"/>
+        <w:numPr>
+          <w:ilvl w:val="1"/>
+          <w:numId w:val="2"/>
+        </w:numPr>
+        <w:jc w:val="both"/>
+        <w:rPr>
+          <w:lang w:val="pt-BR"/>
+        </w:rPr>
+      </w:pPr>
+      <w:proofErr w:type="gramStart"/>
+      <w:r>
+        <w:rPr>
+          <w:lang w:val="pt-BR"/>
+        </w:rPr>
+        <w:t>como</w:t>
+      </w:r>
+      <w:proofErr w:type="gramEnd"/>
+      <w:r>
+        <w:rPr>
+          <w:lang w:val="pt-BR"/>
+        </w:rPr>
+        <w:t xml:space="preserve"> o software já é compilado, se o código for muito extenso a análise léxica fica com difícil compreensão </w:t>
+      </w:r>
+    </w:p>
+    <w:p>
+      <w:pPr>
+        <w:pStyle w:val="ListParagraph"/>
+        <w:numPr>
+          <w:ilvl w:val="0"/>
+          <w:numId w:val="2"/>
+        </w:numPr>
+        <w:jc w:val="both"/>
+        <w:rPr>
+          <w:lang w:val="pt-BR"/>
+        </w:rPr>
+      </w:pPr>
+      <w:proofErr w:type="gramStart"/>
+      <w:r>
+        <w:rPr>
+          <w:lang w:val="pt-BR"/>
+        </w:rPr>
+        <w:t>linguagem</w:t>
+      </w:r>
+      <w:proofErr w:type="gramEnd"/>
+      <w:r>
+        <w:rPr>
+          <w:lang w:val="pt-BR"/>
+        </w:rPr>
+        <w:t xml:space="preserve"> utilizada - C++, editor utilizado QT </w:t>
+      </w:r>
+      <w:proofErr w:type="spellStart"/>
+      <w:r>
+        <w:rPr>
+          <w:lang w:val="pt-BR"/>
+        </w:rPr>
+        <w:t>creator</w:t>
+      </w:r>
+      <w:proofErr w:type="spellEnd"/>
+      <w:r>
+        <w:rPr>
+          <w:lang w:val="pt-BR"/>
+        </w:rPr>
+        <w:t>, compilador da linguagem - D+</w:t>
+      </w:r>
+    </w:p>
+    <w:p>
+      <w:pPr>
+        <w:pStyle w:val="ListParagraph"/>
+        <w:numPr>
+          <w:ilvl w:val="0"/>
+          <w:numId w:val="2"/>
+        </w:numPr>
+        <w:jc w:val="both"/>
+        <w:rPr>
+          <w:lang w:val="pt-BR"/>
+        </w:rPr>
+      </w:pPr>
+      <w:proofErr w:type="gramStart"/>
+      <w:r>
+        <w:rPr>
+          <w:lang w:val="pt-BR"/>
+        </w:rPr>
+        <w:t>o</w:t>
+      </w:r>
+      <w:proofErr w:type="gramEnd"/>
+      <w:r>
+        <w:rPr>
+          <w:lang w:val="pt-BR"/>
+        </w:rPr>
+        <w:t xml:space="preserve"> projeto é uma ferramenta de compilador D+ que auxilia no aprendizado dos estudantes</w:t>
+      </w:r>
+    </w:p>
+    <w:p>
+      <w:pPr>
+        <w:pStyle w:val="ListParagraph"/>
+        <w:numPr>
+          <w:ilvl w:val="0"/>
+          <w:numId w:val="2"/>
+        </w:numPr>
+        <w:jc w:val="both"/>
+        <w:rPr>
+          <w:lang w:val="pt-BR"/>
+        </w:rPr>
+      </w:pPr>
+      <w:proofErr w:type="gramStart"/>
+      <w:r>
+        <w:rPr>
+          <w:lang w:val="pt-BR"/>
+        </w:rPr>
+        <w:t>a</w:t>
+      </w:r>
+      <w:proofErr w:type="gramEnd"/>
+      <w:r>
+        <w:rPr>
+          <w:lang w:val="pt-BR"/>
+        </w:rPr>
+        <w:t xml:space="preserve"> pesquisa explica o processo de compilação e o IHC</w:t>
+      </w:r>
+    </w:p>
+    <w:p>
+      <w:pPr>
+        <w:autoSpaceDE w:val="0"/>
+        <w:autoSpaceDN w:val="0"/>
+        <w:adjustRightInd w:val="0"/>
+        <w:spacing w:after="0" w:line="240" w:lineRule="auto"/>
+        <w:rPr>
+          <w:rFonts w:ascii="NimbusSanL-Regu" w:hAnsi="NimbusSanL-Regu" w:cs="NimbusSanL-Regu"/>
+          <w:sz w:val="24"/>
+          <w:szCs w:val="24"/>
+          <w:lang w:val="pt-BR"/>
+        </w:rPr>
+      </w:pPr>
+    </w:p>
+    <w:p>
+      <w:pPr>
+        <w:autoSpaceDE w:val="0"/>
+        <w:autoSpaceDN w:val="0"/>
+        <w:adjustRightInd w:val="0"/>
+        <w:spacing w:after="0" w:line="240" w:lineRule="auto"/>
+        <w:rPr>
+          <w:rFonts w:ascii="NimbusSanL-Regu" w:hAnsi="NimbusSanL-Regu" w:cs="NimbusSanL-Regu"/>
+          <w:sz w:val="24"/>
+          <w:szCs w:val="24"/>
+          <w:lang w:val="pt-BR"/>
+        </w:rPr>
+      </w:pPr>
+    </w:p>
+    <w:p>
+      <w:pPr>
+        <w:autoSpaceDE w:val="0"/>
+        <w:autoSpaceDN w:val="0"/>
+        <w:adjustRightInd w:val="0"/>
+        <w:spacing w:after="0" w:line="240" w:lineRule="auto"/>
+        <w:rPr>
+          <w:rFonts w:ascii="NimbusSanL-Regu" w:hAnsi="NimbusSanL-Regu" w:cs="NimbusSanL-Regu"/>
+          <w:sz w:val="24"/>
+          <w:szCs w:val="24"/>
+          <w:lang w:val="pt-BR"/>
+        </w:rPr>
+      </w:pPr>
+    </w:p>
+    <w:p>
+      <w:pPr>
+        <w:autoSpaceDE w:val="0"/>
+        <w:autoSpaceDN w:val="0"/>
+        <w:adjustRightInd w:val="0"/>
+        <w:spacing w:after="0" w:line="240" w:lineRule="auto"/>
+        <w:rPr>
+          <w:rFonts w:ascii="NimbusSanL-Regu" w:hAnsi="NimbusSanL-Regu" w:cs="NimbusSanL-Regu"/>
+          <w:sz w:val="24"/>
+          <w:szCs w:val="24"/>
+          <w:lang w:val="pt-BR"/>
+        </w:rPr>
+      </w:pPr>
+    </w:p>
+    <w:p>
+      <w:pPr>
+        <w:autoSpaceDE w:val="0"/>
+        <w:autoSpaceDN w:val="0"/>
+        <w:adjustRightInd w:val="0"/>
+        <w:spacing w:after="0" w:line="240" w:lineRule="auto"/>
+        <w:rPr>
+          <w:rFonts w:ascii="NimbusSanL-Regu" w:hAnsi="NimbusSanL-Regu" w:cs="NimbusSanL-Regu"/>
+          <w:sz w:val="24"/>
+          <w:szCs w:val="24"/>
+          <w:lang w:val="pt-BR"/>
+        </w:rPr>
+      </w:pPr>
+    </w:p>
+    <w:p>
+      <w:pPr>
+        <w:autoSpaceDE w:val="0"/>
+        <w:autoSpaceDN w:val="0"/>
+        <w:adjustRightInd w:val="0"/>
+        <w:spacing w:after="0" w:line="240" w:lineRule="auto"/>
+        <w:rPr>
+          <w:rFonts w:ascii="NimbusSanL-Regu" w:hAnsi="NimbusSanL-Regu" w:cs="NimbusSanL-Regu"/>
+          <w:sz w:val="24"/>
+          <w:szCs w:val="24"/>
+          <w:lang w:val="pt-BR"/>
+        </w:rPr>
+      </w:pPr>
+    </w:p>
+    <w:p>
+      <w:pPr>
+        <w:autoSpaceDE w:val="0"/>
+        <w:autoSpaceDN w:val="0"/>
+        <w:adjustRightInd w:val="0"/>
+        <w:spacing w:after="0" w:line="240" w:lineRule="auto"/>
+        <w:rPr>
+          <w:rFonts w:ascii="NimbusSanL-Regu" w:hAnsi="NimbusSanL-Regu" w:cs="NimbusSanL-Regu"/>
+          <w:sz w:val="24"/>
+          <w:szCs w:val="24"/>
+          <w:lang w:val="pt-BR"/>
+        </w:rPr>
+      </w:pPr>
+    </w:p>
+    <w:p>
+      <w:pPr>
+        <w:autoSpaceDE w:val="0"/>
+        <w:autoSpaceDN w:val="0"/>
+        <w:adjustRightInd w:val="0"/>
+        <w:spacing w:after="0" w:line="240" w:lineRule="auto"/>
+        <w:rPr>
+          <w:rFonts w:ascii="NimbusSanL-Regu" w:hAnsi="NimbusSanL-Regu" w:cs="NimbusSanL-Regu"/>
+          <w:sz w:val="24"/>
+          <w:szCs w:val="24"/>
+          <w:lang w:val="pt-BR"/>
+        </w:rPr>
+      </w:pPr>
+    </w:p>
+    <w:p>
+      <w:pPr>
+        <w:autoSpaceDE w:val="0"/>
+        <w:autoSpaceDN w:val="0"/>
+        <w:adjustRightInd w:val="0"/>
+        <w:spacing w:after="0" w:line="240" w:lineRule="auto"/>
+        <w:rPr>
+          <w:rFonts w:ascii="NimbusSanL-Regu" w:hAnsi="NimbusSanL-Regu" w:cs="NimbusSanL-Regu"/>
+          <w:sz w:val="24"/>
+          <w:szCs w:val="24"/>
+          <w:lang w:val="pt-BR"/>
+        </w:rPr>
+      </w:pPr>
+    </w:p>
+    <w:p>
+      <w:pPr>
+        <w:autoSpaceDE w:val="0"/>
+        <w:autoSpaceDN w:val="0"/>
+        <w:adjustRightInd w:val="0"/>
+        <w:spacing w:after="0" w:line="240" w:lineRule="auto"/>
+        <w:rPr>
+          <w:rFonts w:ascii="NimbusSanL-Regu" w:hAnsi="NimbusSanL-Regu" w:cs="NimbusSanL-Regu"/>
+          <w:sz w:val="24"/>
+          <w:szCs w:val="24"/>
+          <w:lang w:val="pt-BR"/>
+        </w:rPr>
+      </w:pPr>
+      <w:r>
+        <w:rPr>
+          <w:rFonts w:ascii="NimbusSanL-Regu" w:hAnsi="NimbusSanL-Regu" w:cs="NimbusSanL-Regu"/>
+          <w:sz w:val="24"/>
+          <w:szCs w:val="24"/>
+          <w:lang w:val="pt-BR"/>
+        </w:rPr>
+        <w:lastRenderedPageBreak/>
+        <w:t>SCC: Um Compilador C como Ferramenta de Ensino de Compiladores</w:t>
+      </w:r>
+    </w:p>
+    <w:p>
+      <w:pPr>
+        <w:autoSpaceDE w:val="0"/>
+        <w:autoSpaceDN w:val="0"/>
+        <w:adjustRightInd w:val="0"/>
+        <w:spacing w:after="0" w:line="240" w:lineRule="auto"/>
+        <w:rPr>
+          <w:rFonts w:ascii="NimbusSanL-Regu" w:hAnsi="NimbusSanL-Regu" w:cs="NimbusSanL-Regu"/>
+          <w:sz w:val="24"/>
+          <w:szCs w:val="24"/>
+          <w:lang w:val="pt-BR"/>
+        </w:rPr>
+      </w:pPr>
+    </w:p>
+    <w:p>
+      <w:pPr>
+        <w:autoSpaceDE w:val="0"/>
+        <w:autoSpaceDN w:val="0"/>
+        <w:adjustRightInd w:val="0"/>
+        <w:spacing w:after="0" w:line="240" w:lineRule="auto"/>
+        <w:rPr>
+          <w:rFonts w:ascii="NimbusSanL-Regu" w:hAnsi="NimbusSanL-Regu" w:cs="NimbusSanL-Regu"/>
+          <w:sz w:val="24"/>
+          <w:szCs w:val="24"/>
+          <w:lang w:val="pt-BR"/>
+        </w:rPr>
+      </w:pPr>
+      <w:r>
+        <w:rPr>
+          <w:rFonts w:ascii="NimbusSanL-Regu" w:hAnsi="NimbusSanL-Regu" w:cs="NimbusSanL-Regu"/>
+          <w:sz w:val="24"/>
+          <w:szCs w:val="24"/>
+          <w:lang w:val="pt-BR"/>
+        </w:rPr>
+        <w:t xml:space="preserve">O </w:t>
+      </w:r>
+      <w:r>
+        <w:rPr>
+          <w:rFonts w:ascii="NimbusSanL-Regu" w:hAnsi="NimbusSanL-Regu" w:cs="NimbusSanL-Regu"/>
+          <w:sz w:val="24"/>
+          <w:szCs w:val="24"/>
+          <w:lang w:val="pt-BR"/>
+        </w:rPr>
+        <w:t xml:space="preserve">compilador </w:t>
+      </w:r>
+      <w:r>
+        <w:rPr>
+          <w:rFonts w:ascii="NimbusSanL-Regu" w:hAnsi="NimbusSanL-Regu" w:cs="NimbusSanL-Regu"/>
+          <w:sz w:val="24"/>
+          <w:szCs w:val="24"/>
+          <w:lang w:val="pt-BR"/>
+        </w:rPr>
+        <w:t xml:space="preserve">SCC (SOIS C </w:t>
+      </w:r>
+      <w:proofErr w:type="spellStart"/>
+      <w:r>
+        <w:rPr>
+          <w:rFonts w:ascii="NimbusSanL-Regu" w:hAnsi="NimbusSanL-Regu" w:cs="NimbusSanL-Regu"/>
+          <w:sz w:val="24"/>
+          <w:szCs w:val="24"/>
+          <w:lang w:val="pt-BR"/>
+        </w:rPr>
+        <w:t>Compiler</w:t>
+      </w:r>
+      <w:proofErr w:type="spellEnd"/>
+      <w:r>
+        <w:rPr>
+          <w:rFonts w:ascii="NimbusSanL-Regu" w:hAnsi="NimbusSanL-Regu" w:cs="NimbusSanL-Regu"/>
+          <w:sz w:val="24"/>
+          <w:szCs w:val="24"/>
+          <w:lang w:val="pt-BR"/>
+        </w:rPr>
+        <w:t xml:space="preserve">), de </w:t>
+      </w:r>
+      <w:proofErr w:type="spellStart"/>
+      <w:r>
+        <w:rPr>
+          <w:rFonts w:ascii="NimbusSanL-Regu" w:hAnsi="NimbusSanL-Regu" w:cs="NimbusSanL-Regu"/>
+          <w:sz w:val="24"/>
+          <w:szCs w:val="24"/>
+          <w:lang w:val="pt-BR"/>
+        </w:rPr>
+        <w:t>Foleiss</w:t>
+      </w:r>
+      <w:proofErr w:type="spellEnd"/>
+      <w:r>
+        <w:rPr>
+          <w:rFonts w:ascii="NimbusSanL-Regu" w:hAnsi="NimbusSanL-Regu" w:cs="NimbusSanL-Regu"/>
+          <w:sz w:val="24"/>
+          <w:szCs w:val="24"/>
+          <w:lang w:val="pt-BR"/>
+        </w:rPr>
+        <w:t xml:space="preserve">, Assunção, Cruz, </w:t>
+      </w:r>
+      <w:proofErr w:type="spellStart"/>
+      <w:r>
+        <w:rPr>
+          <w:rFonts w:ascii="NimbusSanL-Regu" w:hAnsi="NimbusSanL-Regu" w:cs="NimbusSanL-Regu"/>
+          <w:sz w:val="24"/>
+          <w:szCs w:val="24"/>
+          <w:lang w:val="pt-BR"/>
+        </w:rPr>
+        <w:t>Gonçalvez</w:t>
+      </w:r>
+      <w:proofErr w:type="spellEnd"/>
+      <w:r>
+        <w:rPr>
+          <w:rFonts w:ascii="NimbusSanL-Regu" w:hAnsi="NimbusSanL-Regu" w:cs="NimbusSanL-Regu"/>
+          <w:sz w:val="24"/>
+          <w:szCs w:val="24"/>
+          <w:lang w:val="pt-BR"/>
+        </w:rPr>
+        <w:t xml:space="preserve"> e </w:t>
+      </w:r>
+      <w:proofErr w:type="spellStart"/>
+      <w:r>
+        <w:rPr>
+          <w:rFonts w:ascii="NimbusSanL-Regu" w:hAnsi="NimbusSanL-Regu" w:cs="NimbusSanL-Regu"/>
+          <w:sz w:val="24"/>
+          <w:szCs w:val="24"/>
+          <w:lang w:val="pt-BR"/>
+        </w:rPr>
+        <w:t>Feltrim</w:t>
+      </w:r>
+      <w:proofErr w:type="spellEnd"/>
+      <w:r>
+        <w:rPr>
+          <w:rFonts w:ascii="NimbusSanL-Regu" w:hAnsi="NimbusSanL-Regu" w:cs="NimbusSanL-Regu"/>
+          <w:sz w:val="24"/>
+          <w:szCs w:val="24"/>
+          <w:lang w:val="pt-BR"/>
+        </w:rPr>
+        <w:t xml:space="preserve"> (2009)</w:t>
+      </w:r>
+      <w:r>
+        <w:rPr>
+          <w:rFonts w:ascii="NimbusSanL-Regu" w:hAnsi="NimbusSanL-Regu" w:cs="NimbusSanL-Regu"/>
+          <w:sz w:val="24"/>
+          <w:szCs w:val="24"/>
+          <w:lang w:val="pt-BR"/>
+        </w:rPr>
+        <w:t xml:space="preserve">, se destaca </w:t>
+      </w:r>
+      <w:r>
+        <w:rPr>
+          <w:rFonts w:ascii="NimbusSanL-Regu" w:hAnsi="NimbusSanL-Regu" w:cs="NimbusSanL-Regu"/>
+          <w:sz w:val="24"/>
+          <w:szCs w:val="24"/>
+          <w:lang w:val="pt-BR"/>
+        </w:rPr>
+        <w:t xml:space="preserve">entre os compiladores de C </w:t>
+      </w:r>
+      <w:r>
+        <w:rPr>
+          <w:rFonts w:ascii="NimbusSanL-Regu" w:hAnsi="NimbusSanL-Regu" w:cs="NimbusSanL-Regu"/>
+          <w:sz w:val="24"/>
+          <w:szCs w:val="24"/>
+          <w:lang w:val="pt-BR"/>
+        </w:rPr>
+        <w:t>por contemplar todo o conjunto de instruções de um</w:t>
+      </w:r>
+      <w:r>
+        <w:rPr>
+          <w:rFonts w:ascii="NimbusSanL-Regu" w:hAnsi="NimbusSanL-Regu" w:cs="NimbusSanL-Regu"/>
+          <w:sz w:val="24"/>
+          <w:szCs w:val="24"/>
+          <w:lang w:val="pt-BR"/>
+        </w:rPr>
+        <w:t xml:space="preserve"> compilador, assim</w:t>
+      </w:r>
+      <w:r>
+        <w:rPr>
+          <w:rFonts w:ascii="NimbusSanL-Regu" w:hAnsi="NimbusSanL-Regu" w:cs="NimbusSanL-Regu"/>
+          <w:sz w:val="24"/>
+          <w:szCs w:val="24"/>
+          <w:lang w:val="pt-BR"/>
+        </w:rPr>
+        <w:t xml:space="preserve"> proporcionando um serviço </w:t>
+      </w:r>
+      <w:r>
+        <w:rPr>
+          <w:rFonts w:ascii="NimbusSanL-Regu" w:hAnsi="NimbusSanL-Regu" w:cs="NimbusSanL-Regu"/>
+          <w:sz w:val="24"/>
+          <w:szCs w:val="24"/>
+          <w:lang w:val="pt-BR"/>
+        </w:rPr>
+        <w:t>de</w:t>
+      </w:r>
+      <w:r>
+        <w:rPr>
+          <w:rFonts w:ascii="NimbusSanL-Regu" w:hAnsi="NimbusSanL-Regu" w:cs="NimbusSanL-Regu"/>
+          <w:sz w:val="24"/>
+          <w:szCs w:val="24"/>
+          <w:lang w:val="pt-BR"/>
+        </w:rPr>
+        <w:t xml:space="preserve"> ajuda no ensino de disciplinas que abordam o processo de compilação.</w:t>
+      </w:r>
+    </w:p>
+    <w:p>
+      <w:pPr>
+        <w:autoSpaceDE w:val="0"/>
+        <w:autoSpaceDN w:val="0"/>
+        <w:adjustRightInd w:val="0"/>
+        <w:spacing w:after="0" w:line="240" w:lineRule="auto"/>
+        <w:rPr>
+          <w:rFonts w:ascii="NimbusSanL-Regu" w:hAnsi="NimbusSanL-Regu" w:cs="NimbusSanL-Regu"/>
+          <w:sz w:val="24"/>
+          <w:szCs w:val="24"/>
+          <w:lang w:val="pt-BR"/>
+        </w:rPr>
+      </w:pPr>
+    </w:p>
+    <w:p>
+      <w:pPr>
+        <w:autoSpaceDE w:val="0"/>
+        <w:autoSpaceDN w:val="0"/>
+        <w:adjustRightInd w:val="0"/>
+        <w:spacing w:after="0" w:line="240" w:lineRule="auto"/>
+        <w:rPr>
+          <w:rFonts w:ascii="NimbusSanL-Regu" w:hAnsi="NimbusSanL-Regu" w:cs="NimbusSanL-Regu"/>
+          <w:sz w:val="24"/>
+          <w:szCs w:val="24"/>
+          <w:lang w:val="pt-BR"/>
+        </w:rPr>
+      </w:pPr>
+      <w:r>
+        <w:rPr>
+          <w:rFonts w:ascii="NimbusSanL-Regu" w:hAnsi="NimbusSanL-Regu" w:cs="NimbusSanL-Regu"/>
+          <w:sz w:val="24"/>
+          <w:szCs w:val="24"/>
+          <w:lang w:val="pt-BR"/>
+        </w:rPr>
+        <w:t>O projeto foi desenvolvido com o</w:t>
+      </w:r>
+      <w:r>
+        <w:rPr>
+          <w:rFonts w:ascii="NimbusSanL-Regu" w:hAnsi="NimbusSanL-Regu" w:cs="NimbusSanL-Regu"/>
+          <w:sz w:val="24"/>
+          <w:szCs w:val="24"/>
+          <w:lang w:val="pt-BR"/>
+        </w:rPr>
+        <w:t>s</w:t>
+      </w:r>
+      <w:r>
+        <w:rPr>
+          <w:rFonts w:ascii="NimbusSanL-Regu" w:hAnsi="NimbusSanL-Regu" w:cs="NimbusSanL-Regu"/>
+          <w:sz w:val="24"/>
+          <w:szCs w:val="24"/>
+          <w:lang w:val="pt-BR"/>
+        </w:rPr>
+        <w:t xml:space="preserve"> </w:t>
+      </w:r>
+      <w:r>
+        <w:rPr>
+          <w:rFonts w:ascii="NimbusSanL-Regu" w:hAnsi="NimbusSanL-Regu" w:cs="NimbusSanL-Regu"/>
+          <w:sz w:val="24"/>
+          <w:szCs w:val="24"/>
+          <w:lang w:val="pt-BR"/>
+        </w:rPr>
+        <w:t>objetivos</w:t>
+      </w:r>
+      <w:r>
+        <w:rPr>
+          <w:rFonts w:ascii="NimbusSanL-Regu" w:hAnsi="NimbusSanL-Regu" w:cs="NimbusSanL-Regu"/>
+          <w:sz w:val="24"/>
+          <w:szCs w:val="24"/>
+          <w:lang w:val="pt-BR"/>
+        </w:rPr>
+        <w:t xml:space="preserve"> de gerar código que possa ser montado pelo SASM, montador do SOIS, permitindo que os programas da linguagem C sejam executados pelo simulador do ambiente</w:t>
+      </w:r>
+      <w:r>
+        <w:rPr>
+          <w:rFonts w:ascii="NimbusSanL-Regu" w:hAnsi="NimbusSanL-Regu" w:cs="NimbusSanL-Regu"/>
+          <w:sz w:val="24"/>
+          <w:szCs w:val="24"/>
+          <w:lang w:val="pt-BR"/>
+        </w:rPr>
+        <w:t xml:space="preserve"> e também de ser uma ferramenta de ensino, tendo funcionalidades que auxiliem a compreensão de áreas específicas do processo de um compilador real</w:t>
+      </w:r>
+      <w:r>
+        <w:rPr>
+          <w:rFonts w:ascii="NimbusSanL-Regu" w:hAnsi="NimbusSanL-Regu" w:cs="NimbusSanL-Regu"/>
+          <w:sz w:val="24"/>
+          <w:szCs w:val="24"/>
+          <w:lang w:val="pt-BR"/>
+        </w:rPr>
+        <w:t>.</w:t>
+      </w:r>
+    </w:p>
+    <w:p>
+      <w:pPr>
+        <w:autoSpaceDE w:val="0"/>
+        <w:autoSpaceDN w:val="0"/>
+        <w:adjustRightInd w:val="0"/>
+        <w:spacing w:after="0" w:line="240" w:lineRule="auto"/>
+        <w:rPr>
+          <w:rFonts w:ascii="NimbusSanL-Regu" w:hAnsi="NimbusSanL-Regu" w:cs="NimbusSanL-Regu"/>
+          <w:sz w:val="24"/>
+          <w:szCs w:val="24"/>
+          <w:lang w:val="pt-BR"/>
+        </w:rPr>
+      </w:pPr>
+      <w:r>
+        <w:rPr>
+          <w:rFonts w:ascii="NimbusSanL-Regu" w:hAnsi="NimbusSanL-Regu" w:cs="NimbusSanL-Regu"/>
+          <w:sz w:val="24"/>
+          <w:szCs w:val="24"/>
+          <w:lang w:val="pt-BR"/>
+        </w:rPr>
+        <w:t xml:space="preserve"> </w:t>
+      </w:r>
+    </w:p>
+    <w:p>
+      <w:pPr>
+        <w:autoSpaceDE w:val="0"/>
+        <w:autoSpaceDN w:val="0"/>
+        <w:adjustRightInd w:val="0"/>
+        <w:spacing w:after="0" w:line="240" w:lineRule="auto"/>
+        <w:rPr>
+          <w:rFonts w:ascii="NimbusSanL-Regu" w:hAnsi="NimbusSanL-Regu" w:cs="NimbusSanL-Regu"/>
+          <w:sz w:val="24"/>
+          <w:szCs w:val="24"/>
+          <w:lang w:val="pt-BR"/>
+        </w:rPr>
+      </w:pPr>
+      <w:r>
+        <w:rPr>
+          <w:rFonts w:ascii="NimbusSanL-Regu" w:hAnsi="NimbusSanL-Regu" w:cs="NimbusSanL-Regu"/>
+          <w:sz w:val="24"/>
+          <w:szCs w:val="24"/>
+          <w:lang w:val="pt-BR"/>
+        </w:rPr>
+        <w:t xml:space="preserve">O </w:t>
+      </w:r>
+      <w:r>
+        <w:rPr>
+          <w:rFonts w:ascii="NimbusSanL-Regu" w:hAnsi="NimbusSanL-Regu" w:cs="NimbusSanL-Regu"/>
+          <w:sz w:val="24"/>
+          <w:szCs w:val="24"/>
+          <w:lang w:val="pt-BR"/>
+        </w:rPr>
+        <w:t>SOIS, sistema operacional integrado simul</w:t>
+      </w:r>
+      <w:r>
+        <w:rPr>
+          <w:rFonts w:ascii="NimbusSanL-Regu" w:hAnsi="NimbusSanL-Regu" w:cs="NimbusSanL-Regu"/>
+          <w:sz w:val="24"/>
+          <w:szCs w:val="24"/>
+          <w:lang w:val="pt-BR"/>
+        </w:rPr>
+        <w:t xml:space="preserve">ado, foi </w:t>
+      </w:r>
+      <w:r>
+        <w:rPr>
+          <w:rFonts w:ascii="NimbusSanL-Regu" w:hAnsi="NimbusSanL-Regu" w:cs="NimbusSanL-Regu"/>
+          <w:sz w:val="24"/>
+          <w:szCs w:val="24"/>
+          <w:lang w:val="pt-BR"/>
+        </w:rPr>
+        <w:t xml:space="preserve">escolhido justamente por </w:t>
+      </w:r>
+      <w:r>
+        <w:rPr>
+          <w:rFonts w:ascii="NimbusSanL-Regu" w:hAnsi="NimbusSanL-Regu" w:cs="NimbusSanL-Regu"/>
+          <w:sz w:val="24"/>
+          <w:szCs w:val="24"/>
+          <w:lang w:val="pt-BR"/>
+        </w:rPr>
+        <w:t>ser</w:t>
+      </w:r>
+      <w:r>
+        <w:rPr>
+          <w:rFonts w:ascii="NimbusSanL-Regu" w:hAnsi="NimbusSanL-Regu" w:cs="NimbusSanL-Regu"/>
+          <w:sz w:val="24"/>
+          <w:szCs w:val="24"/>
+          <w:lang w:val="pt-BR"/>
+        </w:rPr>
+        <w:t xml:space="preserve"> um ambiente que permite a escrita, execução e depuração de programas em um ambiente simulado</w:t>
+      </w:r>
+      <w:r>
+        <w:rPr>
+          <w:rFonts w:ascii="NimbusSanL-Regu" w:hAnsi="NimbusSanL-Regu" w:cs="NimbusSanL-Regu"/>
+          <w:sz w:val="24"/>
+          <w:szCs w:val="24"/>
+          <w:lang w:val="pt-BR"/>
+        </w:rPr>
+        <w:t>.</w:t>
+      </w:r>
+      <w:r>
+        <w:rPr>
+          <w:rFonts w:ascii="NimbusSanL-Regu" w:hAnsi="NimbusSanL-Regu" w:cs="NimbusSanL-Regu"/>
+          <w:sz w:val="24"/>
+          <w:szCs w:val="24"/>
+          <w:lang w:val="pt-BR"/>
+        </w:rPr>
+        <w:t xml:space="preserve"> Por sua vez, o</w:t>
+      </w:r>
+      <w:r>
+        <w:rPr>
+          <w:rFonts w:ascii="NimbusSanL-Regu" w:hAnsi="NimbusSanL-Regu" w:cs="NimbusSanL-Regu"/>
+          <w:sz w:val="24"/>
+          <w:szCs w:val="24"/>
+          <w:lang w:val="pt-BR"/>
+        </w:rPr>
+        <w:t xml:space="preserve"> montador SASM</w:t>
+      </w:r>
+      <w:r>
+        <w:rPr>
+          <w:rFonts w:ascii="NimbusSanL-Regu" w:hAnsi="NimbusSanL-Regu" w:cs="NimbusSanL-Regu"/>
+          <w:sz w:val="24"/>
+          <w:szCs w:val="24"/>
+          <w:lang w:val="pt-BR"/>
+        </w:rPr>
+        <w:t xml:space="preserve"> </w:t>
+      </w:r>
+      <w:r>
+        <w:rPr>
+          <w:rFonts w:ascii="NimbusSanL-Regu" w:hAnsi="NimbusSanL-Regu" w:cs="NimbusSanL-Regu"/>
+          <w:sz w:val="24"/>
+          <w:szCs w:val="24"/>
+          <w:lang w:val="pt-BR"/>
+        </w:rPr>
+        <w:t xml:space="preserve">possui modos de depuração que podem demonstrar todas as fases do processo de compilação, a inter-relação </w:t>
+      </w:r>
+      <w:r>
+        <w:rPr>
+          <w:rFonts w:ascii="NimbusSanL-Regu" w:hAnsi="NimbusSanL-Regu" w:cs="NimbusSanL-Regu"/>
+          <w:sz w:val="24"/>
+          <w:szCs w:val="24"/>
+          <w:lang w:val="pt-BR"/>
+        </w:rPr>
+        <w:t>dos seus artefatos e componentes e também</w:t>
+      </w:r>
+      <w:r>
+        <w:rPr>
+          <w:rFonts w:ascii="NimbusSanL-Regu" w:hAnsi="NimbusSanL-Regu" w:cs="NimbusSanL-Regu"/>
+          <w:sz w:val="24"/>
+          <w:szCs w:val="24"/>
+          <w:lang w:val="pt-BR"/>
+        </w:rPr>
+        <w:t xml:space="preserve"> </w:t>
+      </w:r>
+      <w:r>
+        <w:rPr>
+          <w:rFonts w:ascii="NimbusSanL-Regu" w:hAnsi="NimbusSanL-Regu" w:cs="NimbusSanL-Regu"/>
+          <w:sz w:val="24"/>
+          <w:szCs w:val="24"/>
+          <w:lang w:val="pt-BR"/>
+        </w:rPr>
+        <w:t>os resultados obtidos.</w:t>
+      </w:r>
+    </w:p>
+    <w:p>
+      <w:pPr>
+        <w:autoSpaceDE w:val="0"/>
+        <w:autoSpaceDN w:val="0"/>
+        <w:adjustRightInd w:val="0"/>
+        <w:spacing w:after="0" w:line="240" w:lineRule="auto"/>
+        <w:rPr>
+          <w:rFonts w:ascii="NimbusSanL-Regu" w:hAnsi="NimbusSanL-Regu" w:cs="NimbusSanL-Regu"/>
+          <w:sz w:val="24"/>
+          <w:szCs w:val="24"/>
+          <w:lang w:val="pt-BR"/>
+        </w:rPr>
+      </w:pPr>
+    </w:p>
+    <w:p>
+      <w:pPr>
+        <w:autoSpaceDE w:val="0"/>
+        <w:autoSpaceDN w:val="0"/>
+        <w:adjustRightInd w:val="0"/>
+        <w:spacing w:after="0" w:line="240" w:lineRule="auto"/>
+        <w:rPr>
+          <w:rFonts w:ascii="NimbusSanL-Regu" w:hAnsi="NimbusSanL-Regu" w:cs="NimbusSanL-Regu"/>
+          <w:sz w:val="24"/>
+          <w:szCs w:val="24"/>
+          <w:lang w:val="pt-BR"/>
+        </w:rPr>
+      </w:pPr>
+      <w:r>
+        <w:rPr>
+          <w:rFonts w:ascii="NimbusSanL-Regu" w:hAnsi="NimbusSanL-Regu" w:cs="NimbusSanL-Regu"/>
+          <w:sz w:val="24"/>
+          <w:szCs w:val="24"/>
+          <w:lang w:val="pt-BR"/>
+        </w:rPr>
+        <w:t xml:space="preserve">A pesquisa escolheu o processo de compilação proposto por </w:t>
+      </w:r>
+      <w:proofErr w:type="spellStart"/>
+      <w:r>
+        <w:rPr>
+          <w:rFonts w:ascii="NimbusSanL-Regu" w:hAnsi="NimbusSanL-Regu" w:cs="NimbusSanL-Regu"/>
+          <w:sz w:val="24"/>
+          <w:szCs w:val="24"/>
+          <w:lang w:val="pt-BR"/>
+        </w:rPr>
+        <w:t>Louden</w:t>
+      </w:r>
+      <w:proofErr w:type="spellEnd"/>
+      <w:r>
+        <w:rPr>
+          <w:rFonts w:ascii="NimbusSanL-Regu" w:hAnsi="NimbusSanL-Regu" w:cs="NimbusSanL-Regu"/>
+          <w:sz w:val="24"/>
+          <w:szCs w:val="24"/>
+          <w:lang w:val="pt-BR"/>
+        </w:rPr>
+        <w:t xml:space="preserve"> que possui cinco etapas:  </w:t>
+      </w:r>
+      <w:r>
+        <w:rPr>
+          <w:rFonts w:ascii="NimbusSanL-Regu" w:hAnsi="NimbusSanL-Regu" w:cs="NimbusSanL-Regu"/>
+          <w:sz w:val="24"/>
+          <w:szCs w:val="24"/>
+          <w:lang w:val="pt-BR"/>
+        </w:rPr>
+        <w:t>análise léxica,</w:t>
+      </w:r>
+      <w:r>
+        <w:rPr>
+          <w:rFonts w:ascii="NimbusSanL-Regu" w:hAnsi="NimbusSanL-Regu" w:cs="NimbusSanL-Regu"/>
+          <w:sz w:val="24"/>
+          <w:szCs w:val="24"/>
+          <w:lang w:val="pt-BR"/>
+        </w:rPr>
+        <w:t xml:space="preserve"> </w:t>
+      </w:r>
+      <w:r>
+        <w:rPr>
+          <w:rFonts w:ascii="NimbusSanL-Regu" w:hAnsi="NimbusSanL-Regu" w:cs="NimbusSanL-Regu"/>
+          <w:sz w:val="24"/>
+          <w:szCs w:val="24"/>
+          <w:lang w:val="pt-BR"/>
+        </w:rPr>
+        <w:t>análise sintática, análise semântica, geração de código</w:t>
+      </w:r>
+      <w:r>
+        <w:rPr>
+          <w:rFonts w:ascii="NimbusSanL-Regu" w:hAnsi="NimbusSanL-Regu" w:cs="NimbusSanL-Regu"/>
+          <w:sz w:val="24"/>
+          <w:szCs w:val="24"/>
+          <w:lang w:val="pt-BR"/>
+        </w:rPr>
+        <w:t xml:space="preserve"> </w:t>
+      </w:r>
+      <w:r>
+        <w:rPr>
+          <w:rFonts w:ascii="NimbusSanL-Regu" w:hAnsi="NimbusSanL-Regu" w:cs="NimbusSanL-Regu"/>
+          <w:sz w:val="24"/>
+          <w:szCs w:val="24"/>
+          <w:lang w:val="pt-BR"/>
+        </w:rPr>
+        <w:t>intermediário e geração de código final</w:t>
+      </w:r>
+      <w:r>
+        <w:rPr>
+          <w:rFonts w:ascii="NimbusSanL-Regu" w:hAnsi="NimbusSanL-Regu" w:cs="NimbusSanL-Regu"/>
+          <w:sz w:val="24"/>
+          <w:szCs w:val="24"/>
+          <w:lang w:val="pt-BR"/>
+        </w:rPr>
+        <w:t>. No SCC, são geradas a árvore sintática, a árvore de símbolos, a árvore sintática a</w:t>
+      </w:r>
+      <w:r>
+        <w:rPr>
+          <w:rFonts w:ascii="NimbusSanL-Regu" w:hAnsi="NimbusSanL-Regu" w:cs="NimbusSanL-Regu"/>
+          <w:sz w:val="24"/>
+          <w:szCs w:val="24"/>
+          <w:lang w:val="pt-BR"/>
+        </w:rPr>
+        <w:t>bst</w:t>
+      </w:r>
+      <w:r>
+        <w:rPr>
+          <w:rFonts w:ascii="NimbusSanL-Regu" w:hAnsi="NimbusSanL-Regu" w:cs="NimbusSanL-Regu"/>
+          <w:sz w:val="24"/>
+          <w:szCs w:val="24"/>
+          <w:lang w:val="pt-BR"/>
+        </w:rPr>
+        <w:t>rata a</w:t>
+      </w:r>
+      <w:r>
+        <w:rPr>
+          <w:rFonts w:ascii="NimbusSanL-Regu" w:hAnsi="NimbusSanL-Regu" w:cs="NimbusSanL-Regu"/>
+          <w:sz w:val="24"/>
+          <w:szCs w:val="24"/>
+          <w:lang w:val="pt-BR"/>
+        </w:rPr>
+        <w:t>notada</w:t>
+      </w:r>
+      <w:r>
+        <w:rPr>
+          <w:rFonts w:ascii="NimbusSanL-Regu" w:hAnsi="NimbusSanL-Regu" w:cs="NimbusSanL-Regu"/>
+          <w:sz w:val="24"/>
+          <w:szCs w:val="24"/>
+          <w:lang w:val="pt-BR"/>
+        </w:rPr>
+        <w:t xml:space="preserve"> e um analisador semântico.</w:t>
+      </w:r>
+    </w:p>
+    <w:p>
+      <w:pPr>
+        <w:autoSpaceDE w:val="0"/>
+        <w:autoSpaceDN w:val="0"/>
+        <w:adjustRightInd w:val="0"/>
+        <w:spacing w:after="0" w:line="240" w:lineRule="auto"/>
+        <w:rPr>
+          <w:rFonts w:ascii="NimbusSanL-Regu" w:hAnsi="NimbusSanL-Regu" w:cs="NimbusSanL-Regu"/>
+          <w:sz w:val="24"/>
+          <w:szCs w:val="24"/>
+          <w:lang w:val="pt-BR"/>
+        </w:rPr>
+      </w:pPr>
+    </w:p>
+    <w:p>
+      <w:pPr>
+        <w:autoSpaceDE w:val="0"/>
+        <w:autoSpaceDN w:val="0"/>
+        <w:adjustRightInd w:val="0"/>
+        <w:spacing w:after="0" w:line="240" w:lineRule="auto"/>
+        <w:rPr>
+          <w:rFonts w:ascii="NimbusSanL-Regu" w:hAnsi="NimbusSanL-Regu" w:cs="NimbusSanL-Regu"/>
+          <w:sz w:val="24"/>
+          <w:szCs w:val="24"/>
+          <w:lang w:val="pt-BR"/>
+        </w:rPr>
+      </w:pPr>
+    </w:p>
+    <w:p>
+      <w:pPr>
+        <w:autoSpaceDE w:val="0"/>
+        <w:autoSpaceDN w:val="0"/>
+        <w:adjustRightInd w:val="0"/>
+        <w:spacing w:after="0" w:line="240" w:lineRule="auto"/>
+        <w:rPr>
+          <w:rFonts w:ascii="NimbusSanL-Regu" w:hAnsi="NimbusSanL-Regu" w:cs="NimbusSanL-Regu"/>
+          <w:sz w:val="24"/>
+          <w:szCs w:val="24"/>
+          <w:lang w:val="pt-BR"/>
+        </w:rPr>
+      </w:pPr>
+    </w:p>
+    <w:p>
+      <w:pPr>
+        <w:pStyle w:val="ListParagraph"/>
+        <w:numPr>
+          <w:ilvl w:val="0"/>
+          <w:numId w:val="2"/>
+        </w:numPr>
+        <w:autoSpaceDE w:val="0"/>
+        <w:autoSpaceDN w:val="0"/>
+        <w:adjustRightInd w:val="0"/>
+        <w:spacing w:after="0" w:line="240" w:lineRule="auto"/>
+        <w:rPr>
+          <w:rFonts w:ascii="NimbusSanL-Regu" w:hAnsi="NimbusSanL-Regu" w:cs="NimbusSanL-Regu"/>
+          <w:sz w:val="24"/>
+          <w:szCs w:val="24"/>
+          <w:lang w:val="pt-BR"/>
+        </w:rPr>
+      </w:pPr>
+      <w:proofErr w:type="gramStart"/>
+      <w:r>
+        <w:rPr>
+          <w:rFonts w:ascii="NimbusSanL-Regu" w:hAnsi="NimbusSanL-Regu" w:cs="NimbusSanL-Regu"/>
+          <w:sz w:val="24"/>
+          <w:szCs w:val="24"/>
+          <w:lang w:val="pt-BR"/>
+        </w:rPr>
+        <w:t>compilador</w:t>
+      </w:r>
+      <w:proofErr w:type="gramEnd"/>
+      <w:r>
+        <w:rPr>
+          <w:rFonts w:ascii="NimbusSanL-Regu" w:hAnsi="NimbusSanL-Regu" w:cs="NimbusSanL-Regu"/>
+          <w:sz w:val="24"/>
+          <w:szCs w:val="24"/>
+          <w:lang w:val="pt-BR"/>
+        </w:rPr>
+        <w:t xml:space="preserve"> </w:t>
+      </w:r>
+      <w:r>
+        <w:rPr>
+          <w:rFonts w:ascii="NimbusSanL-Regu" w:hAnsi="NimbusSanL-Regu" w:cs="NimbusSanL-Regu"/>
+          <w:sz w:val="24"/>
+          <w:szCs w:val="24"/>
+          <w:lang w:val="pt-BR"/>
+        </w:rPr>
+        <w:t>C padrão ANSI que gera código de</w:t>
+      </w:r>
+      <w:r>
+        <w:rPr>
+          <w:rFonts w:ascii="NimbusSanL-Regu" w:hAnsi="NimbusSanL-Regu" w:cs="NimbusSanL-Regu"/>
+          <w:sz w:val="24"/>
+          <w:szCs w:val="24"/>
+          <w:lang w:val="pt-BR"/>
+        </w:rPr>
+        <w:t xml:space="preserve"> </w:t>
+      </w:r>
+      <w:r>
+        <w:rPr>
+          <w:rFonts w:ascii="NimbusSanL-Regu" w:hAnsi="NimbusSanL-Regu" w:cs="NimbusSanL-Regu"/>
+          <w:sz w:val="24"/>
+          <w:szCs w:val="24"/>
+          <w:lang w:val="pt-BR"/>
+        </w:rPr>
+        <w:t>montagem compatível com o SASM, o montador do</w:t>
+      </w:r>
+      <w:r>
+        <w:rPr>
+          <w:rFonts w:ascii="NimbusSanL-Regu" w:hAnsi="NimbusSanL-Regu" w:cs="NimbusSanL-Regu"/>
+          <w:sz w:val="24"/>
+          <w:szCs w:val="24"/>
+          <w:lang w:val="pt-BR"/>
+        </w:rPr>
+        <w:t xml:space="preserve"> </w:t>
+      </w:r>
+      <w:r>
+        <w:rPr>
+          <w:rFonts w:ascii="NimbusSanL-Regu" w:hAnsi="NimbusSanL-Regu" w:cs="NimbusSanL-Regu"/>
+          <w:sz w:val="24"/>
+          <w:szCs w:val="24"/>
+          <w:lang w:val="pt-BR"/>
+        </w:rPr>
+        <w:t>ambiente SOIS.</w:t>
+      </w:r>
+    </w:p>
+    <w:p>
+      <w:pPr>
+        <w:pStyle w:val="ListParagraph"/>
+        <w:numPr>
+          <w:ilvl w:val="0"/>
+          <w:numId w:val="2"/>
+        </w:numPr>
+        <w:autoSpaceDE w:val="0"/>
+        <w:autoSpaceDN w:val="0"/>
+        <w:adjustRightInd w:val="0"/>
+        <w:spacing w:after="0" w:line="240" w:lineRule="auto"/>
+        <w:rPr>
+          <w:rFonts w:ascii="NimbusSanL-Regu" w:hAnsi="NimbusSanL-Regu" w:cs="NimbusSanL-Regu"/>
+          <w:sz w:val="24"/>
+          <w:szCs w:val="24"/>
+          <w:lang w:val="pt-BR"/>
+        </w:rPr>
+      </w:pPr>
+      <w:proofErr w:type="gramStart"/>
+      <w:r>
+        <w:rPr>
+          <w:rFonts w:ascii="NimbusSanL-Regu" w:hAnsi="NimbusSanL-Regu" w:cs="NimbusSanL-Regu"/>
+          <w:sz w:val="24"/>
+          <w:szCs w:val="24"/>
+          <w:lang w:val="pt-BR"/>
+        </w:rPr>
+        <w:t>o</w:t>
+      </w:r>
+      <w:proofErr w:type="gramEnd"/>
+      <w:r>
+        <w:rPr>
+          <w:rFonts w:ascii="NimbusSanL-Regu" w:hAnsi="NimbusSanL-Regu" w:cs="NimbusSanL-Regu"/>
+          <w:sz w:val="24"/>
+          <w:szCs w:val="24"/>
+          <w:lang w:val="pt-BR"/>
+        </w:rPr>
+        <w:t xml:space="preserve"> SASM </w:t>
+      </w:r>
+      <w:r>
+        <w:rPr>
+          <w:rFonts w:ascii="NimbusSanL-Regu" w:hAnsi="NimbusSanL-Regu" w:cs="NimbusSanL-Regu"/>
+          <w:sz w:val="24"/>
+          <w:szCs w:val="24"/>
+          <w:lang w:val="pt-BR"/>
+        </w:rPr>
+        <w:t>possui funcionalidade similar, os modos de depuração</w:t>
+      </w:r>
+      <w:r>
+        <w:rPr>
+          <w:rFonts w:ascii="NimbusSanL-Regu" w:hAnsi="NimbusSanL-Regu" w:cs="NimbusSanL-Regu"/>
+          <w:sz w:val="24"/>
+          <w:szCs w:val="24"/>
+          <w:lang w:val="pt-BR"/>
+        </w:rPr>
+        <w:t xml:space="preserve"> </w:t>
+      </w:r>
+      <w:r>
+        <w:rPr>
+          <w:rFonts w:ascii="NimbusSanL-Regu" w:hAnsi="NimbusSanL-Regu" w:cs="NimbusSanL-Regu"/>
+          <w:sz w:val="24"/>
+          <w:szCs w:val="24"/>
+          <w:lang w:val="pt-BR"/>
+        </w:rPr>
+        <w:t>podem ser utilizados no ensino, com o intuito demostrar todas as fases do processo de compilação, a</w:t>
+      </w:r>
+      <w:r>
+        <w:rPr>
+          <w:rFonts w:ascii="NimbusSanL-Regu" w:hAnsi="NimbusSanL-Regu" w:cs="NimbusSanL-Regu"/>
+          <w:sz w:val="24"/>
+          <w:szCs w:val="24"/>
+          <w:lang w:val="pt-BR"/>
+        </w:rPr>
+        <w:t xml:space="preserve"> </w:t>
+      </w:r>
+      <w:r>
+        <w:rPr>
+          <w:rFonts w:ascii="NimbusSanL-Regu" w:hAnsi="NimbusSanL-Regu" w:cs="NimbusSanL-Regu"/>
+          <w:sz w:val="24"/>
+          <w:szCs w:val="24"/>
+          <w:lang w:val="pt-BR"/>
+        </w:rPr>
+        <w:t>inter-relação de seus componentes e artefatos, além de</w:t>
+      </w:r>
+      <w:r>
+        <w:rPr>
+          <w:rFonts w:ascii="NimbusSanL-Regu" w:hAnsi="NimbusSanL-Regu" w:cs="NimbusSanL-Regu"/>
+          <w:sz w:val="24"/>
+          <w:szCs w:val="24"/>
+          <w:lang w:val="pt-BR"/>
+        </w:rPr>
+        <w:t xml:space="preserve"> </w:t>
+      </w:r>
+      <w:r>
+        <w:rPr>
+          <w:rFonts w:ascii="NimbusSanL-Regu" w:hAnsi="NimbusSanL-Regu" w:cs="NimbusSanL-Regu"/>
+          <w:sz w:val="24"/>
+          <w:szCs w:val="24"/>
+          <w:lang w:val="pt-BR"/>
+        </w:rPr>
+        <w:t>permitir a visualização dos resultados gerados.</w:t>
+      </w:r>
+    </w:p>
+    <w:p>
+      <w:pPr>
+        <w:pStyle w:val="ListParagraph"/>
+        <w:numPr>
+          <w:ilvl w:val="0"/>
+          <w:numId w:val="2"/>
+        </w:numPr>
+        <w:autoSpaceDE w:val="0"/>
+        <w:autoSpaceDN w:val="0"/>
+        <w:adjustRightInd w:val="0"/>
+        <w:spacing w:after="0" w:line="240" w:lineRule="auto"/>
+        <w:rPr>
+          <w:rFonts w:ascii="NimbusSanL-Regu" w:hAnsi="NimbusSanL-Regu" w:cs="NimbusSanL-Regu"/>
+          <w:sz w:val="24"/>
+          <w:szCs w:val="24"/>
+          <w:lang w:val="pt-BR"/>
+        </w:rPr>
+      </w:pPr>
+      <w:proofErr w:type="gramStart"/>
+      <w:r>
+        <w:rPr>
+          <w:rFonts w:ascii="NimbusSanL-Regu" w:hAnsi="NimbusSanL-Regu" w:cs="NimbusSanL-Regu"/>
+          <w:sz w:val="24"/>
+          <w:szCs w:val="24"/>
+          <w:lang w:val="pt-BR"/>
+        </w:rPr>
+        <w:t>análise</w:t>
+      </w:r>
+      <w:proofErr w:type="gramEnd"/>
+      <w:r>
+        <w:rPr>
+          <w:rFonts w:ascii="NimbusSanL-Regu" w:hAnsi="NimbusSanL-Regu" w:cs="NimbusSanL-Regu"/>
+          <w:sz w:val="24"/>
+          <w:szCs w:val="24"/>
+          <w:lang w:val="pt-BR"/>
+        </w:rPr>
+        <w:t xml:space="preserve"> léxica,</w:t>
+      </w:r>
+      <w:r>
+        <w:rPr>
+          <w:rFonts w:ascii="NimbusSanL-Regu" w:hAnsi="NimbusSanL-Regu" w:cs="NimbusSanL-Regu"/>
+          <w:sz w:val="24"/>
+          <w:szCs w:val="24"/>
+          <w:lang w:val="pt-BR"/>
+        </w:rPr>
+        <w:t xml:space="preserve"> </w:t>
+      </w:r>
+      <w:r>
+        <w:rPr>
+          <w:rFonts w:ascii="NimbusSanL-Regu" w:hAnsi="NimbusSanL-Regu" w:cs="NimbusSanL-Regu"/>
+          <w:sz w:val="24"/>
+          <w:szCs w:val="24"/>
+          <w:lang w:val="pt-BR"/>
+        </w:rPr>
+        <w:t>análise sintática, análise semântica, geração de código</w:t>
+      </w:r>
+      <w:r>
+        <w:rPr>
+          <w:rFonts w:ascii="NimbusSanL-Regu" w:hAnsi="NimbusSanL-Regu" w:cs="NimbusSanL-Regu"/>
+          <w:sz w:val="24"/>
+          <w:szCs w:val="24"/>
+          <w:lang w:val="pt-BR"/>
+        </w:rPr>
+        <w:t xml:space="preserve"> </w:t>
+      </w:r>
+      <w:r>
+        <w:rPr>
+          <w:rFonts w:ascii="NimbusSanL-Regu" w:hAnsi="NimbusSanL-Regu" w:cs="NimbusSanL-Regu"/>
+          <w:sz w:val="24"/>
+          <w:szCs w:val="24"/>
+          <w:lang w:val="pt-BR"/>
+        </w:rPr>
+        <w:t>intermediário e geração de código final.</w:t>
+      </w:r>
+    </w:p>
+    <w:p>
+      <w:pPr>
+        <w:autoSpaceDE w:val="0"/>
+        <w:autoSpaceDN w:val="0"/>
+        <w:adjustRightInd w:val="0"/>
+        <w:spacing w:after="0" w:line="240" w:lineRule="auto"/>
+        <w:ind w:left="360"/>
+        <w:rPr>
+          <w:rFonts w:ascii="NimbusSanL-Regu" w:hAnsi="NimbusSanL-Regu" w:cs="NimbusSanL-Regu"/>
+          <w:sz w:val="24"/>
+          <w:szCs w:val="24"/>
+          <w:lang w:val="pt-BR"/>
+        </w:rPr>
+      </w:pPr>
+    </w:p>
+    <w:p>
+      <w:pPr>
+        <w:autoSpaceDE w:val="0"/>
+        <w:autoSpaceDN w:val="0"/>
+        <w:adjustRightInd w:val="0"/>
+        <w:spacing w:after="0" w:line="240" w:lineRule="auto"/>
+        <w:rPr>
+          <w:rFonts w:ascii="NimbusSanL-Regu" w:hAnsi="NimbusSanL-Regu" w:cs="NimbusSanL-Regu"/>
+          <w:sz w:val="24"/>
+          <w:szCs w:val="24"/>
+          <w:lang w:val="pt-BR"/>
+        </w:rPr>
+      </w:pPr>
+    </w:p>
+    <w:p>
+      <w:pPr>
+        <w:autoSpaceDE w:val="0"/>
+        <w:autoSpaceDN w:val="0"/>
+        <w:adjustRightInd w:val="0"/>
+        <w:spacing w:after="0" w:line="240" w:lineRule="auto"/>
+        <w:rPr>
+          <w:rFonts w:ascii="NimbusSanL-Regu" w:hAnsi="NimbusSanL-Regu" w:cs="NimbusSanL-Regu"/>
+          <w:sz w:val="24"/>
+          <w:szCs w:val="24"/>
+          <w:lang w:val="pt-BR"/>
+        </w:rPr>
+      </w:pPr>
+    </w:p>
+    <w:p>
+      <w:pPr>
+        <w:autoSpaceDE w:val="0"/>
+        <w:autoSpaceDN w:val="0"/>
+        <w:adjustRightInd w:val="0"/>
+        <w:spacing w:after="0" w:line="240" w:lineRule="auto"/>
+        <w:rPr>
+          <w:rFonts w:ascii="NimbusSanL-Regu" w:hAnsi="NimbusSanL-Regu" w:cs="NimbusSanL-Regu"/>
+          <w:sz w:val="24"/>
+          <w:szCs w:val="24"/>
+          <w:lang w:val="pt-BR"/>
+        </w:rPr>
+      </w:pPr>
+    </w:p>
+    <w:p>
+      <w:pPr>
+        <w:autoSpaceDE w:val="0"/>
+        <w:autoSpaceDN w:val="0"/>
+        <w:adjustRightInd w:val="0"/>
+        <w:spacing w:after="0" w:line="240" w:lineRule="auto"/>
+        <w:rPr>
+          <w:rFonts w:ascii="NimbusSanL-Regu" w:hAnsi="NimbusSanL-Regu" w:cs="NimbusSanL-Regu"/>
+          <w:sz w:val="24"/>
+          <w:szCs w:val="24"/>
+          <w:lang w:val="pt-BR"/>
+        </w:rPr>
+      </w:pPr>
+    </w:p>
+    <w:p>
+      <w:pPr>
+        <w:autoSpaceDE w:val="0"/>
+        <w:autoSpaceDN w:val="0"/>
+        <w:adjustRightInd w:val="0"/>
+        <w:spacing w:after="0" w:line="240" w:lineRule="auto"/>
+        <w:rPr>
+          <w:rFonts w:ascii="NimbusSanL-Regu" w:hAnsi="NimbusSanL-Regu" w:cs="NimbusSanL-Regu"/>
+          <w:sz w:val="24"/>
+          <w:szCs w:val="24"/>
+          <w:lang w:val="pt-BR"/>
+        </w:rPr>
+      </w:pPr>
+    </w:p>
+    <w:p>
+      <w:pPr>
+        <w:autoSpaceDE w:val="0"/>
+        <w:autoSpaceDN w:val="0"/>
+        <w:adjustRightInd w:val="0"/>
+        <w:spacing w:after="0" w:line="240" w:lineRule="auto"/>
+        <w:rPr>
+          <w:rFonts w:ascii="NimbusSanL-Regu" w:hAnsi="NimbusSanL-Regu" w:cs="NimbusSanL-Regu"/>
+          <w:sz w:val="24"/>
+          <w:szCs w:val="24"/>
+          <w:lang w:val="pt-BR"/>
+        </w:rPr>
+      </w:pPr>
+    </w:p>
+    <w:p>
+      <w:pPr>
+        <w:autoSpaceDE w:val="0"/>
+        <w:autoSpaceDN w:val="0"/>
+        <w:adjustRightInd w:val="0"/>
+        <w:spacing w:after="0" w:line="240" w:lineRule="auto"/>
+        <w:rPr>
+          <w:rFonts w:ascii="NimbusSanL-Regu" w:hAnsi="NimbusSanL-Regu" w:cs="NimbusSanL-Regu"/>
+          <w:sz w:val="24"/>
+          <w:szCs w:val="24"/>
+          <w:lang w:val="pt-BR"/>
+        </w:rPr>
+      </w:pPr>
+    </w:p>
+    <w:p>
+      <w:pPr>
+        <w:autoSpaceDE w:val="0"/>
+        <w:autoSpaceDN w:val="0"/>
+        <w:adjustRightInd w:val="0"/>
+        <w:spacing w:after="0" w:line="240" w:lineRule="auto"/>
+        <w:rPr>
+          <w:rFonts w:ascii="NimbusSanL-Regu" w:hAnsi="NimbusSanL-Regu" w:cs="NimbusSanL-Regu"/>
+          <w:sz w:val="24"/>
+          <w:szCs w:val="24"/>
+          <w:lang w:val="pt-BR"/>
+        </w:rPr>
+      </w:pPr>
+    </w:p>
+    <w:p>
+      <w:pPr>
+        <w:autoSpaceDE w:val="0"/>
+        <w:autoSpaceDN w:val="0"/>
+        <w:adjustRightInd w:val="0"/>
+        <w:spacing w:after="0" w:line="240" w:lineRule="auto"/>
+        <w:rPr>
+          <w:rFonts w:ascii="NimbusSanL-Regu" w:hAnsi="NimbusSanL-Regu" w:cs="NimbusSanL-Regu"/>
+          <w:sz w:val="24"/>
+          <w:szCs w:val="24"/>
+          <w:lang w:val="pt-BR"/>
+        </w:rPr>
+      </w:pPr>
+    </w:p>
+    <w:p>
+      <w:pPr>
+        <w:autoSpaceDE w:val="0"/>
+        <w:autoSpaceDN w:val="0"/>
+        <w:adjustRightInd w:val="0"/>
+        <w:spacing w:after="0" w:line="240" w:lineRule="auto"/>
+        <w:rPr>
+          <w:rFonts w:ascii="NimbusSanL-Regu" w:hAnsi="NimbusSanL-Regu" w:cs="NimbusSanL-Regu"/>
+          <w:sz w:val="24"/>
+          <w:szCs w:val="24"/>
+          <w:lang w:val="pt-BR"/>
+        </w:rPr>
+      </w:pPr>
+    </w:p>
+    <w:p>
+      <w:pPr>
+        <w:autoSpaceDE w:val="0"/>
+        <w:autoSpaceDN w:val="0"/>
+        <w:adjustRightInd w:val="0"/>
+        <w:spacing w:after="0" w:line="240" w:lineRule="auto"/>
+        <w:rPr>
+          <w:rFonts w:ascii="NimbusSanL-Regu" w:hAnsi="NimbusSanL-Regu" w:cs="NimbusSanL-Regu"/>
+          <w:sz w:val="24"/>
+          <w:szCs w:val="24"/>
+          <w:lang w:val="pt-BR"/>
+        </w:rPr>
+      </w:pPr>
+    </w:p>
+    <w:p>
+      <w:pPr>
+        <w:autoSpaceDE w:val="0"/>
+        <w:autoSpaceDN w:val="0"/>
+        <w:adjustRightInd w:val="0"/>
+        <w:spacing w:after="0" w:line="240" w:lineRule="auto"/>
+        <w:rPr>
+          <w:rFonts w:ascii="NimbusSanL-Regu" w:hAnsi="NimbusSanL-Regu" w:cs="NimbusSanL-Regu"/>
+          <w:sz w:val="24"/>
+          <w:szCs w:val="24"/>
+          <w:lang w:val="pt-BR"/>
+        </w:rPr>
+      </w:pPr>
       <w:bookmarkStart w:id="0" w:name="_GoBack"/>
       <w:bookmarkEnd w:id="0"/>
+      <w:r>
+        <w:rPr>
+          <w:rFonts w:ascii="NimbusSanL-Regu" w:hAnsi="NimbusSanL-Regu" w:cs="NimbusSanL-Regu"/>
+          <w:sz w:val="24"/>
+          <w:szCs w:val="24"/>
+          <w:lang w:val="pt-BR"/>
+        </w:rPr>
+        <w:lastRenderedPageBreak/>
+        <w:t>Compilador Educativo VERTO: ambiente para aprendizagem de compiladores</w:t>
+      </w:r>
+    </w:p>
+    <w:p>
+      <w:pPr>
+        <w:autoSpaceDE w:val="0"/>
+        <w:autoSpaceDN w:val="0"/>
+        <w:adjustRightInd w:val="0"/>
+        <w:spacing w:after="0" w:line="240" w:lineRule="auto"/>
+        <w:ind w:left="360"/>
+        <w:rPr>
+          <w:rFonts w:ascii="NimbusSanL-Regu" w:hAnsi="NimbusSanL-Regu" w:cs="NimbusSanL-Regu"/>
+          <w:sz w:val="24"/>
+          <w:szCs w:val="24"/>
+          <w:lang w:val="pt-BR"/>
+        </w:rPr>
+      </w:pPr>
+    </w:p>
+    <w:p>
+      <w:pPr>
+        <w:autoSpaceDE w:val="0"/>
+        <w:autoSpaceDN w:val="0"/>
+        <w:adjustRightInd w:val="0"/>
+        <w:spacing w:after="0" w:line="240" w:lineRule="auto"/>
+        <w:ind w:left="360"/>
+        <w:rPr>
+          <w:rFonts w:ascii="NimbusSanL-Regu" w:hAnsi="NimbusSanL-Regu" w:cs="NimbusSanL-Regu"/>
+          <w:sz w:val="24"/>
+          <w:szCs w:val="24"/>
+          <w:lang w:val="pt-BR"/>
+        </w:rPr>
+      </w:pPr>
+    </w:p>
+    <w:p>
+      <w:pPr>
+        <w:pStyle w:val="ListParagraph"/>
+        <w:numPr>
+          <w:ilvl w:val="0"/>
+          <w:numId w:val="4"/>
+        </w:numPr>
+        <w:jc w:val="both"/>
+        <w:rPr>
+          <w:lang w:val="pt-BR"/>
+        </w:rPr>
+      </w:pPr>
+      <w:proofErr w:type="gramStart"/>
+      <w:r>
+        <w:rPr>
+          <w:lang w:val="pt-BR"/>
+        </w:rPr>
+        <w:t>introduzir</w:t>
+      </w:r>
+      <w:proofErr w:type="gramEnd"/>
+      <w:r>
+        <w:rPr>
+          <w:lang w:val="pt-BR"/>
+        </w:rPr>
+        <w:t xml:space="preserve"> qual o intuito do projeto</w:t>
+      </w:r>
+    </w:p>
+    <w:p>
+      <w:pPr>
+        <w:pStyle w:val="ListParagraph"/>
+        <w:numPr>
+          <w:ilvl w:val="0"/>
+          <w:numId w:val="4"/>
+        </w:numPr>
+        <w:jc w:val="both"/>
+        <w:rPr>
+          <w:lang w:val="pt-BR"/>
+        </w:rPr>
+      </w:pPr>
+      <w:proofErr w:type="gramStart"/>
+      <w:r>
+        <w:rPr>
+          <w:lang w:val="pt-BR"/>
+        </w:rPr>
+        <w:t>quais</w:t>
+      </w:r>
+      <w:proofErr w:type="gramEnd"/>
+      <w:r>
+        <w:rPr>
+          <w:lang w:val="pt-BR"/>
+        </w:rPr>
+        <w:t xml:space="preserve"> os problemas q o projeto visa solucionar?</w:t>
+      </w:r>
+    </w:p>
+    <w:p>
+      <w:pPr>
+        <w:pStyle w:val="ListParagraph"/>
+        <w:numPr>
+          <w:ilvl w:val="0"/>
+          <w:numId w:val="4"/>
+        </w:numPr>
+        <w:jc w:val="both"/>
+        <w:rPr>
+          <w:lang w:val="pt-BR"/>
+        </w:rPr>
+      </w:pPr>
+      <w:proofErr w:type="gramStart"/>
+      <w:r>
+        <w:rPr>
+          <w:lang w:val="pt-BR"/>
+        </w:rPr>
+        <w:t>qual</w:t>
+      </w:r>
+      <w:proofErr w:type="gramEnd"/>
+      <w:r>
+        <w:rPr>
+          <w:lang w:val="pt-BR"/>
+        </w:rPr>
+        <w:t xml:space="preserve"> a solução proposta?</w:t>
+      </w:r>
+    </w:p>
+    <w:p>
+      <w:pPr>
+        <w:pStyle w:val="ListParagraph"/>
+        <w:numPr>
+          <w:ilvl w:val="0"/>
+          <w:numId w:val="4"/>
+        </w:numPr>
+        <w:jc w:val="both"/>
+        <w:rPr>
+          <w:lang w:val="pt-BR"/>
+        </w:rPr>
+      </w:pPr>
+      <w:proofErr w:type="gramStart"/>
+      <w:r>
+        <w:rPr>
+          <w:lang w:val="pt-BR"/>
+        </w:rPr>
+        <w:t>como</w:t>
+      </w:r>
+      <w:proofErr w:type="gramEnd"/>
+      <w:r>
+        <w:rPr>
+          <w:lang w:val="pt-BR"/>
+        </w:rPr>
+        <w:t xml:space="preserve"> foi construído o projeto?</w:t>
+      </w:r>
+    </w:p>
+    <w:p>
+      <w:pPr>
+        <w:pStyle w:val="ListParagraph"/>
+        <w:numPr>
+          <w:ilvl w:val="0"/>
+          <w:numId w:val="4"/>
+        </w:numPr>
+        <w:jc w:val="both"/>
+        <w:rPr>
+          <w:lang w:val="pt-BR"/>
+        </w:rPr>
+      </w:pPr>
+      <w:proofErr w:type="gramStart"/>
+      <w:r>
+        <w:rPr>
+          <w:lang w:val="pt-BR"/>
+        </w:rPr>
+        <w:t>quais</w:t>
+      </w:r>
+      <w:proofErr w:type="gramEnd"/>
+      <w:r>
+        <w:rPr>
+          <w:lang w:val="pt-BR"/>
+        </w:rPr>
+        <w:t xml:space="preserve"> os pontos negativos do projeto?</w:t>
+      </w:r>
+    </w:p>
+    <w:p>
+      <w:pPr>
+        <w:jc w:val="both"/>
+        <w:rPr>
+          <w:lang w:val="pt-BR"/>
+        </w:rPr>
+      </w:pPr>
+    </w:p>
+    <w:p>
+      <w:pPr>
+        <w:jc w:val="both"/>
+        <w:rPr>
+          <w:lang w:val="pt-BR"/>
+        </w:rPr>
+      </w:pPr>
     </w:p>
     <w:sectPr>
       <w:pgSz w:w="12240" w:h="15840"/>
@@ -696,6 +4880,297 @@
     </w:lvl>
   </w:abstractNum>
   <w:abstractNum w:abstractNumId="1" w15:restartNumberingAfterBreak="0">
+    <w:nsid w:val="36BF7C02"/>
+    <w:multiLevelType w:val="hybridMultilevel"/>
+    <w:tmpl w:val="9F96AC9E"/>
+    <w:lvl w:ilvl="0" w:tplc="0409000F">
+      <w:start w:val="1"/>
+      <w:numFmt w:val="decimal"/>
+      <w:lvlText w:val="%1."/>
+      <w:lvlJc w:val="left"/>
+      <w:pPr>
+        <w:ind w:left="720" w:hanging="360"/>
+      </w:pPr>
+      <w:rPr>
+        <w:rFonts w:hint="default"/>
+      </w:rPr>
+    </w:lvl>
+    <w:lvl w:ilvl="1" w:tplc="04090019" w:tentative="1">
+      <w:start w:val="1"/>
+      <w:numFmt w:val="lowerLetter"/>
+      <w:lvlText w:val="%2."/>
+      <w:lvlJc w:val="left"/>
+      <w:pPr>
+        <w:ind w:left="1440" w:hanging="360"/>
+      </w:pPr>
+    </w:lvl>
+    <w:lvl w:ilvl="2" w:tplc="0409001B" w:tentative="1">
+      <w:start w:val="1"/>
+      <w:numFmt w:val="lowerRoman"/>
+      <w:lvlText w:val="%3."/>
+      <w:lvlJc w:val="right"/>
+      <w:pPr>
+        <w:ind w:left="2160" w:hanging="180"/>
+      </w:pPr>
+    </w:lvl>
+    <w:lvl w:ilvl="3" w:tplc="0409000F" w:tentative="1">
+      <w:start w:val="1"/>
+      <w:numFmt w:val="decimal"/>
+      <w:lvlText w:val="%4."/>
+      <w:lvlJc w:val="left"/>
+      <w:pPr>
+        <w:ind w:left="2880" w:hanging="360"/>
+      </w:pPr>
+    </w:lvl>
+    <w:lvl w:ilvl="4" w:tplc="04090019" w:tentative="1">
+      <w:start w:val="1"/>
+      <w:numFmt w:val="lowerLetter"/>
+      <w:lvlText w:val="%5."/>
+      <w:lvlJc w:val="left"/>
+      <w:pPr>
+        <w:ind w:left="3600" w:hanging="360"/>
+      </w:pPr>
+    </w:lvl>
+    <w:lvl w:ilvl="5" w:tplc="0409001B" w:tentative="1">
+      <w:start w:val="1"/>
+      <w:numFmt w:val="lowerRoman"/>
+      <w:lvlText w:val="%6."/>
+      <w:lvlJc w:val="right"/>
+      <w:pPr>
+        <w:ind w:left="4320" w:hanging="180"/>
+      </w:pPr>
+    </w:lvl>
+    <w:lvl w:ilvl="6" w:tplc="0409000F" w:tentative="1">
+      <w:start w:val="1"/>
+      <w:numFmt w:val="decimal"/>
+      <w:lvlText w:val="%7."/>
+      <w:lvlJc w:val="left"/>
+      <w:pPr>
+        <w:ind w:left="5040" w:hanging="360"/>
+      </w:pPr>
+    </w:lvl>
+    <w:lvl w:ilvl="7" w:tplc="04090019" w:tentative="1">
+      <w:start w:val="1"/>
+      <w:numFmt w:val="lowerLetter"/>
+      <w:lvlText w:val="%8."/>
+      <w:lvlJc w:val="left"/>
+      <w:pPr>
+        <w:ind w:left="5760" w:hanging="360"/>
+      </w:pPr>
+    </w:lvl>
+    <w:lvl w:ilvl="8" w:tplc="0409001B" w:tentative="1">
+      <w:start w:val="1"/>
+      <w:numFmt w:val="lowerRoman"/>
+      <w:lvlText w:val="%9."/>
+      <w:lvlJc w:val="right"/>
+      <w:pPr>
+        <w:ind w:left="6480" w:hanging="180"/>
+      </w:pPr>
+    </w:lvl>
+  </w:abstractNum>
+  <w:abstractNum w:abstractNumId="2" w15:restartNumberingAfterBreak="0">
+    <w:nsid w:val="44C03BB4"/>
+    <w:multiLevelType w:val="hybridMultilevel"/>
+    <w:tmpl w:val="0C4ACE32"/>
+    <w:lvl w:ilvl="0" w:tplc="0409000F">
+      <w:start w:val="1"/>
+      <w:numFmt w:val="decimal"/>
+      <w:lvlText w:val="%1."/>
+      <w:lvlJc w:val="left"/>
+      <w:pPr>
+        <w:ind w:left="720" w:hanging="360"/>
+      </w:pPr>
+      <w:rPr>
+        <w:rFonts w:hint="default"/>
+      </w:rPr>
+    </w:lvl>
+    <w:lvl w:ilvl="1" w:tplc="04090019" w:tentative="1">
+      <w:start w:val="1"/>
+      <w:numFmt w:val="lowerLetter"/>
+      <w:lvlText w:val="%2."/>
+      <w:lvlJc w:val="left"/>
+      <w:pPr>
+        <w:ind w:left="1440" w:hanging="360"/>
+      </w:pPr>
+    </w:lvl>
+    <w:lvl w:ilvl="2" w:tplc="0409001B" w:tentative="1">
+      <w:start w:val="1"/>
+      <w:numFmt w:val="lowerRoman"/>
+      <w:lvlText w:val="%3."/>
+      <w:lvlJc w:val="right"/>
+      <w:pPr>
+        <w:ind w:left="2160" w:hanging="180"/>
+      </w:pPr>
+    </w:lvl>
+    <w:lvl w:ilvl="3" w:tplc="0409000F" w:tentative="1">
+      <w:start w:val="1"/>
+      <w:numFmt w:val="decimal"/>
+      <w:lvlText w:val="%4."/>
+      <w:lvlJc w:val="left"/>
+      <w:pPr>
+        <w:ind w:left="2880" w:hanging="360"/>
+      </w:pPr>
+    </w:lvl>
+    <w:lvl w:ilvl="4" w:tplc="04090019" w:tentative="1">
+      <w:start w:val="1"/>
+      <w:numFmt w:val="lowerLetter"/>
+      <w:lvlText w:val="%5."/>
+      <w:lvlJc w:val="left"/>
+      <w:pPr>
+        <w:ind w:left="3600" w:hanging="360"/>
+      </w:pPr>
+    </w:lvl>
+    <w:lvl w:ilvl="5" w:tplc="0409001B" w:tentative="1">
+      <w:start w:val="1"/>
+      <w:numFmt w:val="lowerRoman"/>
+      <w:lvlText w:val="%6."/>
+      <w:lvlJc w:val="right"/>
+      <w:pPr>
+        <w:ind w:left="4320" w:hanging="180"/>
+      </w:pPr>
+    </w:lvl>
+    <w:lvl w:ilvl="6" w:tplc="0409000F" w:tentative="1">
+      <w:start w:val="1"/>
+      <w:numFmt w:val="decimal"/>
+      <w:lvlText w:val="%7."/>
+      <w:lvlJc w:val="left"/>
+      <w:pPr>
+        <w:ind w:left="5040" w:hanging="360"/>
+      </w:pPr>
+    </w:lvl>
+    <w:lvl w:ilvl="7" w:tplc="04090019" w:tentative="1">
+      <w:start w:val="1"/>
+      <w:numFmt w:val="lowerLetter"/>
+      <w:lvlText w:val="%8."/>
+      <w:lvlJc w:val="left"/>
+      <w:pPr>
+        <w:ind w:left="5760" w:hanging="360"/>
+      </w:pPr>
+    </w:lvl>
+    <w:lvl w:ilvl="8" w:tplc="0409001B" w:tentative="1">
+      <w:start w:val="1"/>
+      <w:numFmt w:val="lowerRoman"/>
+      <w:lvlText w:val="%9."/>
+      <w:lvlJc w:val="right"/>
+      <w:pPr>
+        <w:ind w:left="6480" w:hanging="180"/>
+      </w:pPr>
+    </w:lvl>
+  </w:abstractNum>
+  <w:abstractNum w:abstractNumId="3" w15:restartNumberingAfterBreak="0">
+    <w:nsid w:val="522B7826"/>
+    <w:multiLevelType w:val="multilevel"/>
+    <w:tmpl w:val="57166256"/>
+    <w:lvl w:ilvl="0">
+      <w:start w:val="1"/>
+      <w:numFmt w:val="decimal"/>
+      <w:lvlText w:val="%1."/>
+      <w:lvlJc w:val="left"/>
+      <w:pPr>
+        <w:tabs>
+          <w:tab w:val="num" w:pos="720"/>
+        </w:tabs>
+        <w:ind w:left="720" w:hanging="360"/>
+      </w:pPr>
+    </w:lvl>
+    <w:lvl w:ilvl="1" w:tentative="1">
+      <w:start w:val="1"/>
+      <w:numFmt w:val="decimal"/>
+      <w:lvlText w:val="%2."/>
+      <w:lvlJc w:val="left"/>
+      <w:pPr>
+        <w:tabs>
+          <w:tab w:val="num" w:pos="1440"/>
+        </w:tabs>
+        <w:ind w:left="1440" w:hanging="360"/>
+      </w:pPr>
+    </w:lvl>
+    <w:lvl w:ilvl="2" w:tentative="1">
+      <w:start w:val="1"/>
+      <w:numFmt w:val="decimal"/>
+      <w:lvlText w:val="%3."/>
+      <w:lvlJc w:val="left"/>
+      <w:pPr>
+        <w:tabs>
+          <w:tab w:val="num" w:pos="2160"/>
+        </w:tabs>
+        <w:ind w:left="2160" w:hanging="360"/>
+      </w:pPr>
+    </w:lvl>
+    <w:lvl w:ilvl="3" w:tentative="1">
+      <w:start w:val="1"/>
+      <w:numFmt w:val="decimal"/>
+      <w:lvlText w:val="%4."/>
+      <w:lvlJc w:val="left"/>
+      <w:pPr>
+        <w:tabs>
+          <w:tab w:val="num" w:pos="2880"/>
+        </w:tabs>
+        <w:ind w:left="2880" w:hanging="360"/>
+      </w:pPr>
+    </w:lvl>
+    <w:lvl w:ilvl="4" w:tentative="1">
+      <w:start w:val="1"/>
+      <w:numFmt w:val="decimal"/>
+      <w:lvlText w:val="%5."/>
+      <w:lvlJc w:val="left"/>
+      <w:pPr>
+        <w:tabs>
+          <w:tab w:val="num" w:pos="3600"/>
+        </w:tabs>
+        <w:ind w:left="3600" w:hanging="360"/>
+      </w:pPr>
+    </w:lvl>
+    <w:lvl w:ilvl="5" w:tentative="1">
+      <w:start w:val="1"/>
+      <w:numFmt w:val="decimal"/>
+      <w:lvlText w:val="%6."/>
+      <w:lvlJc w:val="left"/>
+      <w:pPr>
+        <w:tabs>
+          <w:tab w:val="num" w:pos="4320"/>
+        </w:tabs>
+        <w:ind w:left="4320" w:hanging="360"/>
+      </w:pPr>
+    </w:lvl>
+    <w:lvl w:ilvl="6" w:tentative="1">
+      <w:start w:val="1"/>
+      <w:numFmt w:val="decimal"/>
+      <w:lvlText w:val="%7."/>
+      <w:lvlJc w:val="left"/>
+      <w:pPr>
+        <w:tabs>
+          <w:tab w:val="num" w:pos="5040"/>
+        </w:tabs>
+        <w:ind w:left="5040" w:hanging="360"/>
+      </w:pPr>
+    </w:lvl>
+    <w:lvl w:ilvl="7" w:tentative="1">
+      <w:start w:val="1"/>
+      <w:numFmt w:val="decimal"/>
+      <w:lvlText w:val="%8."/>
+      <w:lvlJc w:val="left"/>
+      <w:pPr>
+        <w:tabs>
+          <w:tab w:val="num" w:pos="5760"/>
+        </w:tabs>
+        <w:ind w:left="5760" w:hanging="360"/>
+      </w:pPr>
+    </w:lvl>
+    <w:lvl w:ilvl="8" w:tentative="1">
+      <w:start w:val="1"/>
+      <w:numFmt w:val="decimal"/>
+      <w:lvlText w:val="%9."/>
+      <w:lvlJc w:val="left"/>
+      <w:pPr>
+        <w:tabs>
+          <w:tab w:val="num" w:pos="6480"/>
+        </w:tabs>
+        <w:ind w:left="6480" w:hanging="360"/>
+      </w:pPr>
+    </w:lvl>
+  </w:abstractNum>
+  <w:abstractNum w:abstractNumId="4" w15:restartNumberingAfterBreak="0">
     <w:nsid w:val="64404761"/>
     <w:multiLevelType w:val="hybridMultilevel"/>
     <w:tmpl w:val="F7B0B0C8"/>
@@ -711,7 +5186,7 @@
         <w:b w:val="0"/>
       </w:rPr>
     </w:lvl>
-    <w:lvl w:ilvl="1" w:tplc="04090003" w:tentative="1">
+    <w:lvl w:ilvl="1" w:tplc="04090003">
       <w:start w:val="1"/>
       <w:numFmt w:val="bullet"/>
       <w:lvlText w:val="o"/>
@@ -812,7 +5287,16 @@
     <w:abstractNumId w:val="0"/>
   </w:num>
   <w:num w:numId="2">
+    <w:abstractNumId w:val="4"/>
+  </w:num>
+  <w:num w:numId="3">
+    <w:abstractNumId w:val="2"/>
+  </w:num>
+  <w:num w:numId="4">
     <w:abstractNumId w:val="1"/>
+  </w:num>
+  <w:num w:numId="5">
+    <w:abstractNumId w:val="3"/>
   </w:num>
 </w:numbering>
 </file>

</xml_diff>